<commit_message>
Atualizacao do manual do usuario
</commit_message>
<xml_diff>
--- a/Manual de usuário.docx
+++ b/Manual de usuário.docx
@@ -63,7 +63,6 @@
           <w:szCs w:val="54"/>
         </w:rPr>
       </w:pPr>
-      <w:proofErr w:type="spellStart"/>
       <w:r>
         <w:rPr>
           <w:rFonts w:ascii="Arial" w:hAnsi="Arial" w:cs="Arial"/>
@@ -74,7 +73,6 @@
         </w:rPr>
         <w:t>FourStrore</w:t>
       </w:r>
-      <w:proofErr w:type="spellEnd"/>
     </w:p>
     <w:p/>
     <w:p/>
@@ -177,7 +175,6 @@
           </mc:Fallback>
         </mc:AlternateContent>
       </w:r>
-      <w:proofErr w:type="spellStart"/>
       <w:r>
         <w:rPr>
           <w:rFonts w:ascii="Arial" w:hAnsi="Arial" w:cs="Arial"/>
@@ -187,7 +184,6 @@
         </w:rPr>
         <w:t>Foursys</w:t>
       </w:r>
-      <w:proofErr w:type="spellEnd"/>
     </w:p>
     <w:p>
       <w:pPr>
@@ -338,6 +334,12 @@
     </w:p>
     <w:sdt>
       <w:sdtPr>
+        <w:rPr>
+          <w:rFonts w:ascii="Times New Roman" w:eastAsia="Times New Roman" w:hAnsi="Times New Roman" w:cs="Times New Roman"/>
+          <w:color w:val="auto"/>
+          <w:sz w:val="24"/>
+          <w:szCs w:val="24"/>
+        </w:rPr>
         <w:id w:val="808752500"/>
         <w:docPartObj>
           <w:docPartGallery w:val="Table of Contents"/>
@@ -346,12 +348,8 @@
       </w:sdtPr>
       <w:sdtEndPr>
         <w:rPr>
-          <w:rFonts w:ascii="Times New Roman" w:eastAsia="Times New Roman" w:hAnsi="Times New Roman" w:cs="Times New Roman"/>
           <w:b/>
           <w:bCs/>
-          <w:color w:val="auto"/>
-          <w:sz w:val="24"/>
-          <w:szCs w:val="24"/>
         </w:rPr>
       </w:sdtEndPr>
       <w:sdtContent>
@@ -641,728 +639,6 @@
               <w:fldChar w:fldCharType="end"/>
             </w:r>
           </w:hyperlink>
-        </w:p>
-        <w:p>
-          <w:pPr>
-            <w:pStyle w:val="Sumrio1"/>
-            <w:tabs>
-              <w:tab w:val="left" w:pos="440"/>
-              <w:tab w:val="right" w:leader="dot" w:pos="9061"/>
-            </w:tabs>
-            <w:rPr>
-              <w:rFonts w:asciiTheme="minorHAnsi" w:eastAsiaTheme="minorEastAsia" w:hAnsiTheme="minorHAnsi" w:cstheme="minorBidi"/>
-              <w:noProof/>
-              <w:sz w:val="22"/>
-              <w:szCs w:val="22"/>
-            </w:rPr>
-          </w:pPr>
-          <w:hyperlink w:anchor="_Toc104498173" w:history="1">
-            <w:r>
-              <w:rPr>
-                <w:rStyle w:val="Hyperlink"/>
-                <w:rFonts w:ascii="Arial" w:hAnsi="Arial" w:cs="Arial"/>
-                <w:noProof/>
-              </w:rPr>
-              <w:t>4.</w:t>
-            </w:r>
-            <w:r>
-              <w:rPr>
-                <w:rFonts w:asciiTheme="minorHAnsi" w:eastAsiaTheme="minorEastAsia" w:hAnsiTheme="minorHAnsi" w:cstheme="minorBidi"/>
-                <w:noProof/>
-                <w:sz w:val="22"/>
-                <w:szCs w:val="22"/>
-              </w:rPr>
-              <w:tab/>
-            </w:r>
-            <w:r>
-              <w:rPr>
-                <w:rStyle w:val="Hyperlink"/>
-                <w:rFonts w:ascii="Arial" w:hAnsi="Arial" w:cs="Arial"/>
-                <w:noProof/>
-              </w:rPr>
-              <w:t>Endpoints</w:t>
-            </w:r>
-            <w:r>
-              <w:rPr>
-                <w:noProof/>
-                <w:webHidden/>
-              </w:rPr>
-              <w:tab/>
-            </w:r>
-            <w:r>
-              <w:rPr>
-                <w:noProof/>
-                <w:webHidden/>
-              </w:rPr>
-              <w:fldChar w:fldCharType="begin"/>
-            </w:r>
-            <w:r>
-              <w:rPr>
-                <w:noProof/>
-                <w:webHidden/>
-              </w:rPr>
-              <w:instrText xml:space="preserve"> PAGEREF _Toc104498173 \h </w:instrText>
-            </w:r>
-            <w:r>
-              <w:rPr>
-                <w:noProof/>
-                <w:webHidden/>
-              </w:rPr>
-            </w:r>
-            <w:r>
-              <w:rPr>
-                <w:noProof/>
-                <w:webHidden/>
-              </w:rPr>
-              <w:fldChar w:fldCharType="separate"/>
-            </w:r>
-            <w:r>
-              <w:rPr>
-                <w:noProof/>
-                <w:webHidden/>
-              </w:rPr>
-              <w:t>10</w:t>
-            </w:r>
-            <w:r>
-              <w:rPr>
-                <w:noProof/>
-                <w:webHidden/>
-              </w:rPr>
-              <w:fldChar w:fldCharType="end"/>
-            </w:r>
-          </w:hyperlink>
-        </w:p>
-        <w:p>
-          <w:pPr>
-            <w:pStyle w:val="Sumrio1"/>
-            <w:tabs>
-              <w:tab w:val="left" w:pos="660"/>
-              <w:tab w:val="right" w:leader="dot" w:pos="9061"/>
-            </w:tabs>
-            <w:rPr>
-              <w:rFonts w:asciiTheme="minorHAnsi" w:eastAsiaTheme="minorEastAsia" w:hAnsiTheme="minorHAnsi" w:cstheme="minorBidi"/>
-              <w:noProof/>
-              <w:sz w:val="22"/>
-              <w:szCs w:val="22"/>
-            </w:rPr>
-          </w:pPr>
-          <w:hyperlink w:anchor="_Toc104498174" w:history="1">
-            <w:r>
-              <w:rPr>
-                <w:rStyle w:val="Hyperlink"/>
-                <w:rFonts w:ascii="Arial" w:hAnsi="Arial" w:cs="Arial"/>
-                <w:noProof/>
-              </w:rPr>
-              <w:t>4.1.</w:t>
-            </w:r>
-            <w:r>
-              <w:rPr>
-                <w:rFonts w:asciiTheme="minorHAnsi" w:eastAsiaTheme="minorEastAsia" w:hAnsiTheme="minorHAnsi" w:cstheme="minorBidi"/>
-                <w:noProof/>
-                <w:sz w:val="22"/>
-                <w:szCs w:val="22"/>
-              </w:rPr>
-              <w:tab/>
-            </w:r>
-            <w:r>
-              <w:rPr>
-                <w:rStyle w:val="Hyperlink"/>
-                <w:rFonts w:ascii="Arial" w:hAnsi="Arial" w:cs="Arial"/>
-                <w:noProof/>
-              </w:rPr>
-              <w:t>Central de Protestos Nacional</w:t>
-            </w:r>
-            <w:r>
-              <w:rPr>
-                <w:noProof/>
-                <w:webHidden/>
-              </w:rPr>
-              <w:tab/>
-            </w:r>
-            <w:r>
-              <w:rPr>
-                <w:noProof/>
-                <w:webHidden/>
-              </w:rPr>
-              <w:fldChar w:fldCharType="begin"/>
-            </w:r>
-            <w:r>
-              <w:rPr>
-                <w:noProof/>
-                <w:webHidden/>
-              </w:rPr>
-              <w:instrText xml:space="preserve"> PAGEREF _Toc104498174 \h </w:instrText>
-            </w:r>
-            <w:r>
-              <w:rPr>
-                <w:noProof/>
-                <w:webHidden/>
-              </w:rPr>
-            </w:r>
-            <w:r>
-              <w:rPr>
-                <w:noProof/>
-                <w:webHidden/>
-              </w:rPr>
-              <w:fldChar w:fldCharType="separate"/>
-            </w:r>
-            <w:r>
-              <w:rPr>
-                <w:noProof/>
-                <w:webHidden/>
-              </w:rPr>
-              <w:t>10</w:t>
-            </w:r>
-            <w:r>
-              <w:rPr>
-                <w:noProof/>
-                <w:webHidden/>
-              </w:rPr>
-              <w:fldChar w:fldCharType="end"/>
-            </w:r>
-          </w:hyperlink>
-        </w:p>
-        <w:p>
-          <w:pPr>
-            <w:pStyle w:val="Sumrio1"/>
-            <w:tabs>
-              <w:tab w:val="left" w:pos="660"/>
-              <w:tab w:val="right" w:leader="dot" w:pos="9061"/>
-            </w:tabs>
-            <w:rPr>
-              <w:rFonts w:asciiTheme="minorHAnsi" w:eastAsiaTheme="minorEastAsia" w:hAnsiTheme="minorHAnsi" w:cstheme="minorBidi"/>
-              <w:noProof/>
-              <w:sz w:val="22"/>
-              <w:szCs w:val="22"/>
-            </w:rPr>
-          </w:pPr>
-          <w:hyperlink w:anchor="_Toc104498175" w:history="1">
-            <w:r>
-              <w:rPr>
-                <w:rStyle w:val="Hyperlink"/>
-                <w:rFonts w:ascii="Arial" w:hAnsi="Arial" w:cs="Arial"/>
-                <w:noProof/>
-              </w:rPr>
-              <w:t>4.2.</w:t>
-            </w:r>
-            <w:r>
-              <w:rPr>
-                <w:rFonts w:asciiTheme="minorHAnsi" w:eastAsiaTheme="minorEastAsia" w:hAnsiTheme="minorHAnsi" w:cstheme="minorBidi"/>
-                <w:noProof/>
-                <w:sz w:val="22"/>
-                <w:szCs w:val="22"/>
-              </w:rPr>
-              <w:tab/>
-            </w:r>
-            <w:r>
-              <w:rPr>
-                <w:rStyle w:val="Hyperlink"/>
-                <w:rFonts w:ascii="Arial" w:hAnsi="Arial" w:cs="Arial"/>
-                <w:noProof/>
-              </w:rPr>
-              <w:t>INFOSIMPLES</w:t>
-            </w:r>
-            <w:r>
-              <w:rPr>
-                <w:noProof/>
-                <w:webHidden/>
-              </w:rPr>
-              <w:tab/>
-            </w:r>
-            <w:r>
-              <w:rPr>
-                <w:noProof/>
-                <w:webHidden/>
-              </w:rPr>
-              <w:fldChar w:fldCharType="begin"/>
-            </w:r>
-            <w:r>
-              <w:rPr>
-                <w:noProof/>
-                <w:webHidden/>
-              </w:rPr>
-              <w:instrText xml:space="preserve"> PAGEREF _Toc104498175 \h </w:instrText>
-            </w:r>
-            <w:r>
-              <w:rPr>
-                <w:noProof/>
-                <w:webHidden/>
-              </w:rPr>
-            </w:r>
-            <w:r>
-              <w:rPr>
-                <w:noProof/>
-                <w:webHidden/>
-              </w:rPr>
-              <w:fldChar w:fldCharType="separate"/>
-            </w:r>
-            <w:r>
-              <w:rPr>
-                <w:noProof/>
-                <w:webHidden/>
-              </w:rPr>
-              <w:t>11</w:t>
-            </w:r>
-            <w:r>
-              <w:rPr>
-                <w:noProof/>
-                <w:webHidden/>
-              </w:rPr>
-              <w:fldChar w:fldCharType="end"/>
-            </w:r>
-          </w:hyperlink>
-        </w:p>
-        <w:p>
-          <w:pPr>
-            <w:pStyle w:val="Sumrio1"/>
-            <w:tabs>
-              <w:tab w:val="left" w:pos="440"/>
-              <w:tab w:val="right" w:leader="dot" w:pos="9061"/>
-            </w:tabs>
-            <w:rPr>
-              <w:rFonts w:asciiTheme="minorHAnsi" w:eastAsiaTheme="minorEastAsia" w:hAnsiTheme="minorHAnsi" w:cstheme="minorBidi"/>
-              <w:noProof/>
-              <w:sz w:val="22"/>
-              <w:szCs w:val="22"/>
-            </w:rPr>
-          </w:pPr>
-          <w:hyperlink w:anchor="_Toc104498176" w:history="1">
-            <w:r>
-              <w:rPr>
-                <w:rStyle w:val="Hyperlink"/>
-                <w:rFonts w:ascii="Arial" w:hAnsi="Arial" w:cs="Arial"/>
-                <w:noProof/>
-              </w:rPr>
-              <w:t>5.</w:t>
-            </w:r>
-            <w:r>
-              <w:rPr>
-                <w:rFonts w:asciiTheme="minorHAnsi" w:eastAsiaTheme="minorEastAsia" w:hAnsiTheme="minorHAnsi" w:cstheme="minorBidi"/>
-                <w:noProof/>
-                <w:sz w:val="22"/>
-                <w:szCs w:val="22"/>
-              </w:rPr>
-              <w:tab/>
-            </w:r>
-            <w:r>
-              <w:rPr>
-                <w:rStyle w:val="Hyperlink"/>
-                <w:rFonts w:ascii="Arial" w:hAnsi="Arial" w:cs="Arial"/>
-                <w:noProof/>
-              </w:rPr>
-              <w:t>Retornos</w:t>
-            </w:r>
-            <w:r>
-              <w:rPr>
-                <w:noProof/>
-                <w:webHidden/>
-              </w:rPr>
-              <w:tab/>
-            </w:r>
-            <w:r>
-              <w:rPr>
-                <w:noProof/>
-                <w:webHidden/>
-              </w:rPr>
-              <w:fldChar w:fldCharType="begin"/>
-            </w:r>
-            <w:r>
-              <w:rPr>
-                <w:noProof/>
-                <w:webHidden/>
-              </w:rPr>
-              <w:instrText xml:space="preserve"> PAGEREF _Toc104498176 \h </w:instrText>
-            </w:r>
-            <w:r>
-              <w:rPr>
-                <w:noProof/>
-                <w:webHidden/>
-              </w:rPr>
-            </w:r>
-            <w:r>
-              <w:rPr>
-                <w:noProof/>
-                <w:webHidden/>
-              </w:rPr>
-              <w:fldChar w:fldCharType="separate"/>
-            </w:r>
-            <w:r>
-              <w:rPr>
-                <w:noProof/>
-                <w:webHidden/>
-              </w:rPr>
-              <w:t>11</w:t>
-            </w:r>
-            <w:r>
-              <w:rPr>
-                <w:noProof/>
-                <w:webHidden/>
-              </w:rPr>
-              <w:fldChar w:fldCharType="end"/>
-            </w:r>
-          </w:hyperlink>
-        </w:p>
-        <w:p>
-          <w:pPr>
-            <w:pStyle w:val="Sumrio1"/>
-            <w:tabs>
-              <w:tab w:val="left" w:pos="660"/>
-              <w:tab w:val="right" w:leader="dot" w:pos="9061"/>
-            </w:tabs>
-            <w:rPr>
-              <w:rFonts w:asciiTheme="minorHAnsi" w:eastAsiaTheme="minorEastAsia" w:hAnsiTheme="minorHAnsi" w:cstheme="minorBidi"/>
-              <w:noProof/>
-              <w:sz w:val="22"/>
-              <w:szCs w:val="22"/>
-            </w:rPr>
-          </w:pPr>
-          <w:hyperlink w:anchor="_Toc104498177" w:history="1">
-            <w:r>
-              <w:rPr>
-                <w:rStyle w:val="Hyperlink"/>
-                <w:rFonts w:ascii="Arial" w:hAnsi="Arial" w:cs="Arial"/>
-                <w:noProof/>
-              </w:rPr>
-              <w:t>5.1.</w:t>
-            </w:r>
-            <w:r>
-              <w:rPr>
-                <w:rFonts w:asciiTheme="minorHAnsi" w:eastAsiaTheme="minorEastAsia" w:hAnsiTheme="minorHAnsi" w:cstheme="minorBidi"/>
-                <w:noProof/>
-                <w:sz w:val="22"/>
-                <w:szCs w:val="22"/>
-              </w:rPr>
-              <w:tab/>
-            </w:r>
-            <w:r>
-              <w:rPr>
-                <w:rStyle w:val="Hyperlink"/>
-                <w:rFonts w:ascii="Arial" w:hAnsi="Arial" w:cs="Arial"/>
-                <w:noProof/>
-              </w:rPr>
-              <w:t>Central de Protestos Nacional</w:t>
-            </w:r>
-            <w:r>
-              <w:rPr>
-                <w:noProof/>
-                <w:webHidden/>
-              </w:rPr>
-              <w:tab/>
-            </w:r>
-            <w:r>
-              <w:rPr>
-                <w:noProof/>
-                <w:webHidden/>
-              </w:rPr>
-              <w:fldChar w:fldCharType="begin"/>
-            </w:r>
-            <w:r>
-              <w:rPr>
-                <w:noProof/>
-                <w:webHidden/>
-              </w:rPr>
-              <w:instrText xml:space="preserve"> PAGEREF _Toc104498177 \h </w:instrText>
-            </w:r>
-            <w:r>
-              <w:rPr>
-                <w:noProof/>
-                <w:webHidden/>
-              </w:rPr>
-            </w:r>
-            <w:r>
-              <w:rPr>
-                <w:noProof/>
-                <w:webHidden/>
-              </w:rPr>
-              <w:fldChar w:fldCharType="separate"/>
-            </w:r>
-            <w:r>
-              <w:rPr>
-                <w:noProof/>
-                <w:webHidden/>
-              </w:rPr>
-              <w:t>11</w:t>
-            </w:r>
-            <w:r>
-              <w:rPr>
-                <w:noProof/>
-                <w:webHidden/>
-              </w:rPr>
-              <w:fldChar w:fldCharType="end"/>
-            </w:r>
-          </w:hyperlink>
-        </w:p>
-        <w:p>
-          <w:pPr>
-            <w:pStyle w:val="Sumrio1"/>
-            <w:tabs>
-              <w:tab w:val="left" w:pos="660"/>
-              <w:tab w:val="right" w:leader="dot" w:pos="9061"/>
-            </w:tabs>
-            <w:rPr>
-              <w:rFonts w:asciiTheme="minorHAnsi" w:eastAsiaTheme="minorEastAsia" w:hAnsiTheme="minorHAnsi" w:cstheme="minorBidi"/>
-              <w:noProof/>
-              <w:sz w:val="22"/>
-              <w:szCs w:val="22"/>
-            </w:rPr>
-          </w:pPr>
-          <w:hyperlink w:anchor="_Toc104498178" w:history="1">
-            <w:r>
-              <w:rPr>
-                <w:rStyle w:val="Hyperlink"/>
-                <w:rFonts w:ascii="Arial" w:hAnsi="Arial" w:cs="Arial"/>
-                <w:noProof/>
-              </w:rPr>
-              <w:t>5.2.</w:t>
-            </w:r>
-            <w:r>
-              <w:rPr>
-                <w:rFonts w:asciiTheme="minorHAnsi" w:eastAsiaTheme="minorEastAsia" w:hAnsiTheme="minorHAnsi" w:cstheme="minorBidi"/>
-                <w:noProof/>
-                <w:sz w:val="22"/>
-                <w:szCs w:val="22"/>
-              </w:rPr>
-              <w:tab/>
-            </w:r>
-            <w:r>
-              <w:rPr>
-                <w:rStyle w:val="Hyperlink"/>
-                <w:rFonts w:ascii="Arial" w:hAnsi="Arial" w:cs="Arial"/>
-                <w:noProof/>
-              </w:rPr>
-              <w:t>INFOSIMPLES</w:t>
-            </w:r>
-            <w:r>
-              <w:rPr>
-                <w:noProof/>
-                <w:webHidden/>
-              </w:rPr>
-              <w:tab/>
-            </w:r>
-            <w:r>
-              <w:rPr>
-                <w:noProof/>
-                <w:webHidden/>
-              </w:rPr>
-              <w:fldChar w:fldCharType="begin"/>
-            </w:r>
-            <w:r>
-              <w:rPr>
-                <w:noProof/>
-                <w:webHidden/>
-              </w:rPr>
-              <w:instrText xml:space="preserve"> PAGEREF _Toc104498178 \h </w:instrText>
-            </w:r>
-            <w:r>
-              <w:rPr>
-                <w:noProof/>
-                <w:webHidden/>
-              </w:rPr>
-            </w:r>
-            <w:r>
-              <w:rPr>
-                <w:noProof/>
-                <w:webHidden/>
-              </w:rPr>
-              <w:fldChar w:fldCharType="separate"/>
-            </w:r>
-            <w:r>
-              <w:rPr>
-                <w:noProof/>
-                <w:webHidden/>
-              </w:rPr>
-              <w:t>12</w:t>
-            </w:r>
-            <w:r>
-              <w:rPr>
-                <w:noProof/>
-                <w:webHidden/>
-              </w:rPr>
-              <w:fldChar w:fldCharType="end"/>
-            </w:r>
-          </w:hyperlink>
-        </w:p>
-        <w:p>
-          <w:pPr>
-            <w:pStyle w:val="Sumrio1"/>
-            <w:tabs>
-              <w:tab w:val="left" w:pos="660"/>
-              <w:tab w:val="right" w:leader="dot" w:pos="9061"/>
-            </w:tabs>
-            <w:rPr>
-              <w:rFonts w:asciiTheme="minorHAnsi" w:eastAsiaTheme="minorEastAsia" w:hAnsiTheme="minorHAnsi" w:cstheme="minorBidi"/>
-              <w:noProof/>
-              <w:sz w:val="22"/>
-              <w:szCs w:val="22"/>
-            </w:rPr>
-          </w:pPr>
-          <w:hyperlink w:anchor="_Toc104498179" w:history="1">
-            <w:r>
-              <w:rPr>
-                <w:rStyle w:val="Hyperlink"/>
-                <w:rFonts w:ascii="Arial" w:hAnsi="Arial" w:cs="Arial"/>
-                <w:noProof/>
-              </w:rPr>
-              <w:t>5.3.</w:t>
-            </w:r>
-            <w:r>
-              <w:rPr>
-                <w:rFonts w:asciiTheme="minorHAnsi" w:eastAsiaTheme="minorEastAsia" w:hAnsiTheme="minorHAnsi" w:cstheme="minorBidi"/>
-                <w:noProof/>
-                <w:sz w:val="22"/>
-                <w:szCs w:val="22"/>
-              </w:rPr>
-              <w:tab/>
-            </w:r>
-            <w:r>
-              <w:rPr>
-                <w:rStyle w:val="Hyperlink"/>
-                <w:rFonts w:ascii="Arial" w:hAnsi="Arial" w:cs="Arial"/>
-                <w:noProof/>
-              </w:rPr>
-              <w:t>Códigos de retornos (geral):</w:t>
-            </w:r>
-            <w:r>
-              <w:rPr>
-                <w:noProof/>
-                <w:webHidden/>
-              </w:rPr>
-              <w:tab/>
-            </w:r>
-            <w:r>
-              <w:rPr>
-                <w:noProof/>
-                <w:webHidden/>
-              </w:rPr>
-              <w:fldChar w:fldCharType="begin"/>
-            </w:r>
-            <w:r>
-              <w:rPr>
-                <w:noProof/>
-                <w:webHidden/>
-              </w:rPr>
-              <w:instrText xml:space="preserve"> PAGEREF _Toc104498179 \h </w:instrText>
-            </w:r>
-            <w:r>
-              <w:rPr>
-                <w:noProof/>
-                <w:webHidden/>
-              </w:rPr>
-            </w:r>
-            <w:r>
-              <w:rPr>
-                <w:noProof/>
-                <w:webHidden/>
-              </w:rPr>
-              <w:fldChar w:fldCharType="separate"/>
-            </w:r>
-            <w:r>
-              <w:rPr>
-                <w:noProof/>
-                <w:webHidden/>
-              </w:rPr>
-              <w:t>13</w:t>
-            </w:r>
-            <w:r>
-              <w:rPr>
-                <w:noProof/>
-                <w:webHidden/>
-              </w:rPr>
-              <w:fldChar w:fldCharType="end"/>
-            </w:r>
-          </w:hyperlink>
-        </w:p>
-        <w:p>
-          <w:pPr>
-            <w:pStyle w:val="Sumrio1"/>
-            <w:tabs>
-              <w:tab w:val="left" w:pos="440"/>
-              <w:tab w:val="right" w:leader="dot" w:pos="9061"/>
-            </w:tabs>
-            <w:rPr>
-              <w:rFonts w:asciiTheme="minorHAnsi" w:eastAsiaTheme="minorEastAsia" w:hAnsiTheme="minorHAnsi" w:cstheme="minorBidi"/>
-              <w:noProof/>
-              <w:sz w:val="22"/>
-              <w:szCs w:val="22"/>
-            </w:rPr>
-          </w:pPr>
-          <w:hyperlink w:anchor="_Toc104498180" w:history="1">
-            <w:r>
-              <w:rPr>
-                <w:rStyle w:val="Hyperlink"/>
-                <w:rFonts w:ascii="Arial" w:hAnsi="Arial" w:cs="Arial"/>
-                <w:noProof/>
-              </w:rPr>
-              <w:t>6.</w:t>
-            </w:r>
-            <w:r>
-              <w:rPr>
-                <w:rFonts w:asciiTheme="minorHAnsi" w:eastAsiaTheme="minorEastAsia" w:hAnsiTheme="minorHAnsi" w:cstheme="minorBidi"/>
-                <w:noProof/>
-                <w:sz w:val="22"/>
-                <w:szCs w:val="22"/>
-              </w:rPr>
-              <w:tab/>
-            </w:r>
-            <w:r>
-              <w:rPr>
-                <w:rStyle w:val="Hyperlink"/>
-                <w:rFonts w:ascii="Arial" w:hAnsi="Arial" w:cs="Arial"/>
-                <w:noProof/>
-              </w:rPr>
-              <w:t>Referência para nomenclatura dos produtos</w:t>
-            </w:r>
-            <w:r>
-              <w:rPr>
-                <w:noProof/>
-                <w:webHidden/>
-              </w:rPr>
-              <w:tab/>
-            </w:r>
-            <w:r>
-              <w:rPr>
-                <w:noProof/>
-                <w:webHidden/>
-              </w:rPr>
-              <w:fldChar w:fldCharType="begin"/>
-            </w:r>
-            <w:r>
-              <w:rPr>
-                <w:noProof/>
-                <w:webHidden/>
-              </w:rPr>
-              <w:instrText xml:space="preserve"> PAGEREF _Toc104498180 \h </w:instrText>
-            </w:r>
-            <w:r>
-              <w:rPr>
-                <w:noProof/>
-                <w:webHidden/>
-              </w:rPr>
-            </w:r>
-            <w:r>
-              <w:rPr>
-                <w:noProof/>
-                <w:webHidden/>
-              </w:rPr>
-              <w:fldChar w:fldCharType="separate"/>
-            </w:r>
-            <w:r>
-              <w:rPr>
-                <w:noProof/>
-                <w:webHidden/>
-              </w:rPr>
-              <w:t>13</w:t>
-            </w:r>
-            <w:r>
-              <w:rPr>
-                <w:noProof/>
-                <w:webHidden/>
-              </w:rPr>
-              <w:fldChar w:fldCharType="end"/>
-            </w:r>
-          </w:hyperlink>
-        </w:p>
-        <w:p>
           <w:r>
             <w:rPr>
               <w:b/>
@@ -1827,21 +1103,7 @@
         <w:rPr>
           <w:rFonts w:ascii="Arial" w:hAnsi="Arial" w:cs="Arial"/>
         </w:rPr>
-        <w:t xml:space="preserve">sistema de </w:t>
-      </w:r>
-      <w:proofErr w:type="spellStart"/>
-      <w:r>
-        <w:rPr>
-          <w:rFonts w:ascii="Arial" w:hAnsi="Arial" w:cs="Arial"/>
-        </w:rPr>
-        <w:t>FourStore</w:t>
-      </w:r>
-      <w:proofErr w:type="spellEnd"/>
-      <w:r>
-        <w:rPr>
-          <w:rFonts w:ascii="Arial" w:hAnsi="Arial" w:cs="Arial"/>
-        </w:rPr>
-        <w:t xml:space="preserve"> foi desenvolvido </w:t>
+        <w:t xml:space="preserve">sistema de FourStore foi desenvolvido </w:t>
       </w:r>
       <w:r>
         <w:rPr>
@@ -3207,7 +2469,6 @@
       <w:pPr>
         <w:rPr>
           <w:rFonts w:ascii="Arial" w:hAnsi="Arial" w:cs="Arial"/>
-          <w:sz w:val="22"/>
         </w:rPr>
       </w:pPr>
     </w:p>
@@ -3229,128 +2490,6 @@
           <w:sz w:val="24"/>
         </w:rPr>
         <w:lastRenderedPageBreak/>
-        <w:t>Atualizar Produto por id.</w:t>
-      </w:r>
-    </w:p>
-    <w:p>
-      <w:pPr>
-        <w:rPr>
-          <w:rFonts w:ascii="Arial" w:hAnsi="Arial" w:cs="Arial"/>
-        </w:rPr>
-      </w:pPr>
-    </w:p>
-    <w:p>
-      <w:pPr>
-        <w:rPr>
-          <w:rFonts w:ascii="Arial" w:hAnsi="Arial" w:cs="Arial"/>
-        </w:rPr>
-      </w:pPr>
-      <w:proofErr w:type="gramStart"/>
-      <w:r>
-        <w:rPr>
-          <w:rFonts w:ascii="Arial" w:hAnsi="Arial" w:cs="Arial"/>
-        </w:rPr>
-        <w:t>xxxxxxxxxxxxxxxxxxxxxxxxxxxxxxxxxxxxxxxxxxxxxxxxxxxxxxxxxxxxxxxxxxxxxxxxxxxxxxxxxxxxxxxxxxxxxxxxxxxxxxxxxxxxxxxxxxxxxxxxxxxxxxxxxxxxxxxxxxxxxxxxxxxxxxxxxxxxxxxxxxxxxxxxxxxxxxxxxxxxxxxxxxxxxxxxxxxxxxxxxx</w:t>
-      </w:r>
-      <w:proofErr w:type="gramEnd"/>
-      <w:r>
-        <w:rPr>
-          <w:rFonts w:ascii="Arial" w:hAnsi="Arial" w:cs="Arial"/>
-        </w:rPr>
-        <w:t>. (Figura x</w:t>
-      </w:r>
-      <w:r>
-        <w:rPr>
-          <w:rFonts w:ascii="Arial" w:hAnsi="Arial" w:cs="Arial"/>
-        </w:rPr>
-        <w:t>).</w:t>
-      </w:r>
-    </w:p>
-    <w:p>
-      <w:pPr>
-        <w:rPr>
-          <w:rFonts w:ascii="Arial" w:hAnsi="Arial" w:cs="Arial"/>
-        </w:rPr>
-      </w:pPr>
-    </w:p>
-    <w:p>
-      <w:pPr>
-        <w:pStyle w:val="PargrafodaLista"/>
-        <w:numPr>
-          <w:ilvl w:val="2"/>
-          <w:numId w:val="35"/>
-        </w:numPr>
-        <w:rPr>
-          <w:rFonts w:ascii="Arial" w:hAnsi="Arial" w:cs="Arial"/>
-          <w:sz w:val="24"/>
-        </w:rPr>
-      </w:pPr>
-      <w:r>
-        <w:rPr>
-          <w:rFonts w:ascii="Arial" w:hAnsi="Arial" w:cs="Arial"/>
-          <w:sz w:val="24"/>
-        </w:rPr>
-        <w:t>Atualizar produto por SKU.</w:t>
-      </w:r>
-    </w:p>
-    <w:p>
-      <w:pPr>
-        <w:rPr>
-          <w:rFonts w:ascii="Arial" w:hAnsi="Arial" w:cs="Arial"/>
-        </w:rPr>
-      </w:pPr>
-    </w:p>
-    <w:p>
-      <w:pPr>
-        <w:rPr>
-          <w:rFonts w:ascii="Arial" w:hAnsi="Arial" w:cs="Arial"/>
-        </w:rPr>
-      </w:pPr>
-      <w:proofErr w:type="gramStart"/>
-      <w:r>
-        <w:rPr>
-          <w:rFonts w:ascii="Arial" w:hAnsi="Arial" w:cs="Arial"/>
-        </w:rPr>
-        <w:t>xxxxxxxxxxxxxxxxxxxxxxxxxxxxxxxxxxxxxxxxxxxxxxxxxxxxxxxxxxxxxxxxxxxxxxxxxxxxxxxxxxxxxxxxxxxxxxxxxxxxxxxxxxxxxxxxxxxxxxxxxxxxxxxxxxxxxxxxxxxxxxxxxxxxxxxxxxxxxxxxxxxxxxxxxxxxxxxxx</w:t>
-      </w:r>
-      <w:proofErr w:type="gramEnd"/>
-      <w:r>
-        <w:rPr>
-          <w:rFonts w:ascii="Arial" w:hAnsi="Arial" w:cs="Arial"/>
-        </w:rPr>
-        <w:t xml:space="preserve"> (Figura x</w:t>
-      </w:r>
-      <w:r>
-        <w:rPr>
-          <w:rFonts w:ascii="Arial" w:hAnsi="Arial" w:cs="Arial"/>
-        </w:rPr>
-        <w:t>).</w:t>
-      </w:r>
-    </w:p>
-    <w:p>
-      <w:pPr>
-        <w:rPr>
-          <w:rFonts w:ascii="Arial" w:hAnsi="Arial" w:cs="Arial"/>
-        </w:rPr>
-      </w:pPr>
-    </w:p>
-    <w:p>
-      <w:pPr>
-        <w:pStyle w:val="PargrafodaLista"/>
-        <w:numPr>
-          <w:ilvl w:val="2"/>
-          <w:numId w:val="35"/>
-        </w:numPr>
-        <w:rPr>
-          <w:rFonts w:ascii="Arial" w:hAnsi="Arial" w:cs="Arial"/>
-          <w:sz w:val="24"/>
-        </w:rPr>
-      </w:pPr>
-      <w:r>
-        <w:rPr>
-          <w:rFonts w:ascii="Arial" w:hAnsi="Arial" w:cs="Arial"/>
-          <w:sz w:val="24"/>
-        </w:rPr>
         <w:t>Excluir Produto pelo id.</w:t>
       </w:r>
     </w:p>
@@ -3433,7 +2572,7 @@
         <w:rPr>
           <w:rFonts w:ascii="Arial" w:hAnsi="Arial" w:cs="Arial"/>
         </w:rPr>
-        <w:t>. (Figura x</w:t>
+        <w:t>. (Figura 7</w:t>
       </w:r>
       <w:r>
         <w:rPr>
@@ -3508,7 +2647,7 @@
         <w:rPr>
           <w:rFonts w:ascii="Arial" w:hAnsi="Arial" w:cs="Arial"/>
         </w:rPr>
-        <w:t>Figura x</w:t>
+        <w:t>Figura 7</w:t>
       </w:r>
     </w:p>
     <w:p>
@@ -3647,7 +2786,6 @@
           <w:rFonts w:ascii="Arial" w:hAnsi="Arial" w:cs="Arial"/>
           <w:sz w:val="24"/>
         </w:rPr>
-        <w:lastRenderedPageBreak/>
         <w:t>Excluir Produto pelo SKU.</w:t>
       </w:r>
     </w:p>
@@ -3712,7 +2850,7 @@
         <w:rPr>
           <w:rFonts w:ascii="Arial" w:hAnsi="Arial" w:cs="Arial"/>
         </w:rPr>
-        <w:t>(Figura x</w:t>
+        <w:t>(Figura 8</w:t>
       </w:r>
       <w:r>
         <w:rPr>
@@ -3739,6 +2877,7 @@
         <w:rPr>
           <w:noProof/>
         </w:rPr>
+        <w:lastRenderedPageBreak/>
         <w:drawing>
           <wp:inline distT="0" distB="0" distL="0" distR="0" wp14:anchorId="146B4F73" wp14:editId="48ED0B3F">
             <wp:extent cx="3128940" cy="2522220"/>
@@ -3787,7 +2926,7 @@
         <w:rPr>
           <w:rFonts w:ascii="Arial" w:hAnsi="Arial" w:cs="Arial"/>
         </w:rPr>
-        <w:t>Figura x</w:t>
+        <w:t>Figura 8</w:t>
       </w:r>
     </w:p>
     <w:p>
@@ -3854,7 +2993,19 @@
         <w:rPr>
           <w:rFonts w:ascii="Arial" w:hAnsi="Arial" w:cs="Arial"/>
         </w:rPr>
-        <w:t>0. Dessa forma o menu principal será exibido. (Figura X).</w:t>
+        <w:t>0. Dessa forma o menu p</w:t>
+      </w:r>
+      <w:r>
+        <w:rPr>
+          <w:rFonts w:ascii="Arial" w:hAnsi="Arial" w:cs="Arial"/>
+        </w:rPr>
+        <w:t>rincipal será exibido. (Figura 9</w:t>
+      </w:r>
+      <w:r>
+        <w:rPr>
+          <w:rFonts w:ascii="Arial" w:hAnsi="Arial" w:cs="Arial"/>
+        </w:rPr>
+        <w:t>).</w:t>
       </w:r>
     </w:p>
     <w:p>
@@ -3923,7 +3074,7 @@
         <w:rPr>
           <w:rFonts w:ascii="Arial" w:hAnsi="Arial" w:cs="Arial"/>
         </w:rPr>
-        <w:t>Figura x</w:t>
+        <w:t>Figura 9</w:t>
       </w:r>
     </w:p>
     <w:p>
@@ -3966,9 +3117,52 @@
           <w:rFonts w:ascii="Arial" w:hAnsi="Arial" w:cs="Arial"/>
           <w:sz w:val="24"/>
         </w:rPr>
-        <w:lastRenderedPageBreak/>
         <w:t>Vendas</w:t>
       </w:r>
+    </w:p>
+    <w:p>
+      <w:pPr>
+        <w:rPr>
+          <w:rFonts w:ascii="Arial" w:hAnsi="Arial" w:cs="Arial"/>
+        </w:rPr>
+      </w:pPr>
+    </w:p>
+    <w:p>
+      <w:pPr>
+        <w:rPr>
+          <w:rFonts w:ascii="Arial" w:hAnsi="Arial" w:cs="Arial"/>
+        </w:rPr>
+      </w:pPr>
+    </w:p>
+    <w:p>
+      <w:pPr>
+        <w:pStyle w:val="PargrafodaLista"/>
+        <w:ind w:left="1224"/>
+        <w:rPr>
+          <w:rFonts w:ascii="Arial" w:hAnsi="Arial" w:cs="Arial"/>
+          <w:sz w:val="24"/>
+        </w:rPr>
+      </w:pPr>
+    </w:p>
+    <w:p>
+      <w:pPr>
+        <w:pStyle w:val="PargrafodaLista"/>
+        <w:ind w:left="1224"/>
+        <w:rPr>
+          <w:rFonts w:ascii="Arial" w:hAnsi="Arial" w:cs="Arial"/>
+          <w:sz w:val="24"/>
+        </w:rPr>
+      </w:pPr>
+    </w:p>
+    <w:p>
+      <w:pPr>
+        <w:pStyle w:val="PargrafodaLista"/>
+        <w:ind w:left="1224"/>
+        <w:rPr>
+          <w:rFonts w:ascii="Arial" w:hAnsi="Arial" w:cs="Arial"/>
+          <w:sz w:val="24"/>
+        </w:rPr>
+      </w:pPr>
     </w:p>
     <w:p>
       <w:pPr>
@@ -3987,147 +3181,15 @@
           <w:rFonts w:ascii="Arial" w:hAnsi="Arial" w:cs="Arial"/>
           <w:sz w:val="24"/>
         </w:rPr>
-        <w:t>Realizar Venda.</w:t>
-      </w:r>
-    </w:p>
-    <w:p>
-      <w:pPr>
-        <w:rPr>
-          <w:rFonts w:ascii="Arial" w:hAnsi="Arial" w:cs="Arial"/>
-        </w:rPr>
-      </w:pPr>
-    </w:p>
-    <w:p>
-      <w:pPr>
-        <w:rPr>
-          <w:rFonts w:ascii="Arial" w:hAnsi="Arial" w:cs="Arial"/>
-        </w:rPr>
-      </w:pPr>
-      <w:proofErr w:type="gramStart"/>
-      <w:r>
-        <w:rPr>
-          <w:rFonts w:ascii="Arial" w:hAnsi="Arial" w:cs="Arial"/>
-        </w:rPr>
-        <w:t>xxxxxxxxxxxxxxxxxxxxxxxxxxxxxxxxxxxxxxxxxxxxxxxxxxxxxxxxxxxxxxxxxxxxxxxxxxxxxxxxxxxxxxxxxxxxxxxxxxxxxxxxxxxxxxxxxxxxxxxxxxxxxxxxxxxxxxxxxxxxxxxxxxxxxxxxxxxxxxxxxxxxxxxxxxxxxxxxxxxxxxxxxxxxxxxxxxxxxxxxxxxxxxxxxxxxxx</w:t>
-      </w:r>
-      <w:proofErr w:type="gramEnd"/>
-      <w:r>
-        <w:rPr>
-          <w:rFonts w:ascii="Arial" w:hAnsi="Arial" w:cs="Arial"/>
-        </w:rPr>
-        <w:t xml:space="preserve"> (Figura </w:t>
-      </w:r>
-      <w:r>
-        <w:rPr>
-          <w:rFonts w:ascii="Arial" w:hAnsi="Arial" w:cs="Arial"/>
-        </w:rPr>
-        <w:t>X</w:t>
-      </w:r>
-      <w:r>
-        <w:rPr>
-          <w:rFonts w:ascii="Arial" w:hAnsi="Arial" w:cs="Arial"/>
-        </w:rPr>
-        <w:t>).</w:t>
-      </w:r>
-    </w:p>
-    <w:p>
-      <w:pPr>
-        <w:rPr>
-          <w:rFonts w:ascii="Arial" w:hAnsi="Arial" w:cs="Arial"/>
-        </w:rPr>
-      </w:pPr>
-    </w:p>
-    <w:p>
-      <w:pPr>
-        <w:pStyle w:val="PargrafodaLista"/>
-        <w:numPr>
-          <w:ilvl w:val="2"/>
-          <w:numId w:val="35"/>
-        </w:numPr>
+        <w:lastRenderedPageBreak/>
+        <w:t>Voltar.</w:t>
+      </w:r>
+      <w:r>
         <w:rPr>
           <w:rFonts w:ascii="Arial" w:hAnsi="Arial" w:cs="Arial"/>
           <w:sz w:val="24"/>
         </w:rPr>
-      </w:pPr>
-      <w:r>
-        <w:rPr>
-          <w:rFonts w:ascii="Arial" w:hAnsi="Arial" w:cs="Arial"/>
-          <w:sz w:val="24"/>
-        </w:rPr>
-        <w:t>Consultar uma venda.</w:t>
-      </w:r>
-    </w:p>
-    <w:p>
-      <w:pPr>
-        <w:rPr>
-          <w:rFonts w:ascii="Arial" w:hAnsi="Arial" w:cs="Arial"/>
-        </w:rPr>
-      </w:pPr>
-    </w:p>
-    <w:p>
-      <w:pPr>
-        <w:rPr>
-          <w:rFonts w:ascii="Arial" w:hAnsi="Arial" w:cs="Arial"/>
-        </w:rPr>
-      </w:pPr>
-      <w:proofErr w:type="gramStart"/>
-      <w:r>
-        <w:rPr>
-          <w:rFonts w:ascii="Arial" w:hAnsi="Arial" w:cs="Arial"/>
-        </w:rPr>
-        <w:t>xxxxxxxxxxxxxxxxxxxxxxxxxxxxxxxxxxxxxxxxxxxxxxxxxxxxxxxxxxxxxxxxxxxxxxxxxxxxxxxxxxxxxxxxxxxxxxxxxxxxxxxxxxxxxxxxxxxxxxxxxxxxxxxxxxxxxxxxxxxxxxxxxxxxxxxxxxxxxxxxxxxxxxxxxxxxxxxxxxxxxxxxxxxxxxxxxxxxxxxxxxxxxxxxxxxxxx</w:t>
-      </w:r>
-      <w:proofErr w:type="gramEnd"/>
-      <w:r>
-        <w:rPr>
-          <w:rFonts w:ascii="Arial" w:hAnsi="Arial" w:cs="Arial"/>
-        </w:rPr>
-        <w:t xml:space="preserve"> </w:t>
-      </w:r>
-      <w:r>
-        <w:rPr>
-          <w:rFonts w:ascii="Arial" w:hAnsi="Arial" w:cs="Arial"/>
-        </w:rPr>
-        <w:t xml:space="preserve">(Figura </w:t>
-      </w:r>
-      <w:r>
-        <w:rPr>
-          <w:rFonts w:ascii="Arial" w:hAnsi="Arial" w:cs="Arial"/>
-        </w:rPr>
-        <w:t>X</w:t>
-      </w:r>
-      <w:r>
-        <w:rPr>
-          <w:rFonts w:ascii="Arial" w:hAnsi="Arial" w:cs="Arial"/>
-        </w:rPr>
-        <w:t>).</w:t>
-      </w:r>
-    </w:p>
-    <w:p>
-      <w:pPr>
-        <w:rPr>
-          <w:rFonts w:ascii="Arial" w:hAnsi="Arial" w:cs="Arial"/>
-        </w:rPr>
-      </w:pPr>
-    </w:p>
-    <w:p>
-      <w:pPr>
-        <w:pStyle w:val="PargrafodaLista"/>
-        <w:numPr>
-          <w:ilvl w:val="2"/>
-          <w:numId w:val="35"/>
-        </w:numPr>
-        <w:rPr>
-          <w:rFonts w:ascii="Arial" w:hAnsi="Arial" w:cs="Arial"/>
-          <w:sz w:val="24"/>
-        </w:rPr>
-      </w:pPr>
-      <w:r>
-        <w:rPr>
-          <w:rFonts w:ascii="Arial" w:hAnsi="Arial" w:cs="Arial"/>
-          <w:sz w:val="24"/>
-        </w:rPr>
-        <w:t>Voltar.</w:t>
+        <w:br/>
       </w:r>
     </w:p>
     <w:p>
@@ -4161,7 +3223,7 @@
         <w:rPr>
           <w:rFonts w:ascii="Arial" w:hAnsi="Arial" w:cs="Arial"/>
         </w:rPr>
-        <w:t xml:space="preserve"> x</w:t>
+        <w:t xml:space="preserve"> 10</w:t>
       </w:r>
       <w:r>
         <w:rPr>
@@ -4231,7 +3293,7 @@
         <w:rPr>
           <w:rFonts w:ascii="Arial" w:hAnsi="Arial" w:cs="Arial"/>
         </w:rPr>
-        <w:t>Figura x</w:t>
+        <w:t>Figura 10</w:t>
       </w:r>
     </w:p>
     <w:p>
@@ -4366,7 +3428,6 @@
           <w:rFonts w:ascii="Arial" w:hAnsi="Arial" w:cs="Arial"/>
           <w:sz w:val="24"/>
         </w:rPr>
-        <w:lastRenderedPageBreak/>
         <w:t>Sair do Sistema</w:t>
       </w:r>
     </w:p>
@@ -4408,7 +3469,13 @@
         <w:rPr>
           <w:rFonts w:ascii="Arial" w:hAnsi="Arial" w:cs="Arial"/>
         </w:rPr>
-        <w:t>será exibido a mensagem “Sistema Encerrado”. (Figura x</w:t>
+        <w:t>será exibido a mensage</w:t>
+      </w:r>
+      <w:r>
+        <w:rPr>
+          <w:rFonts w:ascii="Arial" w:hAnsi="Arial" w:cs="Arial"/>
+        </w:rPr>
+        <w:t>m “Sistema Encerrado”. (Figura 11</w:t>
       </w:r>
       <w:r>
         <w:rPr>
@@ -4438,6 +3505,7 @@
         <w:rPr>
           <w:noProof/>
         </w:rPr>
+        <w:lastRenderedPageBreak/>
         <w:drawing>
           <wp:inline distT="0" distB="0" distL="0" distR="0" wp14:anchorId="6F1248B8" wp14:editId="403CEDCD">
             <wp:extent cx="3067050" cy="1743075"/>
@@ -4490,78 +3558,364 @@
           <w:rFonts w:ascii="Arial" w:hAnsi="Arial" w:cs="Arial"/>
           <w:sz w:val="24"/>
         </w:rPr>
-        <w:t>Figura x</w:t>
-      </w:r>
-    </w:p>
-    <w:p/>
-    <w:p/>
-    <w:p/>
-    <w:p/>
-    <w:p/>
-    <w:p>
-      <w:pPr>
-        <w:pStyle w:val="Ttulo1"/>
-        <w:keepNext/>
-        <w:keepLines/>
-        <w:numPr>
-          <w:ilvl w:val="0"/>
-          <w:numId w:val="35"/>
-        </w:numPr>
-        <w:spacing w:before="360" w:after="120" w:line="259" w:lineRule="auto"/>
-        <w:jc w:val="left"/>
-        <w:rPr>
-          <w:rFonts w:ascii="Arial" w:hAnsi="Arial" w:cs="Arial"/>
-        </w:rPr>
-      </w:pPr>
-      <w:bookmarkStart w:id="3" w:name="_Toc104498173"/>
-      <w:proofErr w:type="spellStart"/>
-      <w:r>
-        <w:rPr>
-          <w:rFonts w:ascii="Arial" w:hAnsi="Arial" w:cs="Arial"/>
-        </w:rPr>
-        <w:t>Endpoints</w:t>
-      </w:r>
-      <w:bookmarkStart w:id="4" w:name="_GoBack"/>
-      <w:bookmarkEnd w:id="3"/>
-      <w:bookmarkEnd w:id="4"/>
-      <w:proofErr w:type="spellEnd"/>
-    </w:p>
-    <w:p>
-      <w:pPr>
-        <w:pStyle w:val="Ttulo1"/>
-        <w:keepNext/>
-        <w:keepLines/>
+        <w:t>Figura 11</w:t>
+      </w:r>
+    </w:p>
+    <w:p>
+      <w:pPr>
+        <w:jc w:val="both"/>
+        <w:rPr>
+          <w:rFonts w:ascii="Arial" w:hAnsi="Arial" w:cs="Arial"/>
+          <w:szCs w:val="20"/>
+        </w:rPr>
+      </w:pPr>
+    </w:p>
+    <w:p>
+      <w:pPr>
+        <w:pStyle w:val="PargrafodaLista"/>
         <w:numPr>
           <w:ilvl w:val="1"/>
           <w:numId w:val="35"/>
         </w:numPr>
-        <w:spacing w:before="360" w:after="120" w:line="259" w:lineRule="auto"/>
-        <w:jc w:val="left"/>
-        <w:rPr>
-          <w:rFonts w:ascii="Arial" w:hAnsi="Arial" w:cs="Arial"/>
-        </w:rPr>
-      </w:pPr>
-      <w:r>
-        <w:rPr>
-          <w:rFonts w:ascii="Arial" w:hAnsi="Arial" w:cs="Arial"/>
-        </w:rPr>
-        <w:t xml:space="preserve"> </w:t>
-      </w:r>
-      <w:bookmarkStart w:id="5" w:name="_Toc104498174"/>
-      <w:r>
-        <w:rPr>
-          <w:rFonts w:ascii="Arial" w:hAnsi="Arial" w:cs="Arial"/>
-        </w:rPr>
-        <w:t>Central de Protestos Nacional</w:t>
-      </w:r>
-      <w:bookmarkEnd w:id="5"/>
-    </w:p>
-    <w:p/>
+        <w:rPr>
+          <w:rFonts w:ascii="Arial" w:hAnsi="Arial" w:cs="Arial"/>
+        </w:rPr>
+      </w:pPr>
+      <w:r>
+        <w:rPr>
+          <w:rFonts w:ascii="Arial" w:hAnsi="Arial" w:cs="Arial"/>
+          <w:sz w:val="24"/>
+        </w:rPr>
+        <w:t>Cadastrar</w:t>
+      </w:r>
+      <w:r>
+        <w:rPr>
+          <w:rFonts w:ascii="Arial" w:hAnsi="Arial" w:cs="Arial"/>
+          <w:sz w:val="24"/>
+        </w:rPr>
+        <w:t xml:space="preserve"> Cliente</w:t>
+      </w:r>
+      <w:r>
+        <w:rPr>
+          <w:rFonts w:ascii="Arial" w:hAnsi="Arial" w:cs="Arial"/>
+        </w:rPr>
+        <w:tab/>
+      </w:r>
+      <w:r>
+        <w:rPr>
+          <w:rFonts w:ascii="Arial" w:hAnsi="Arial" w:cs="Arial"/>
+        </w:rPr>
+        <w:br/>
+        <w:t>Está funcionalidade tem como objetivo cadastrar clientes no sistema. Para acessar essa funcionalidade de</w:t>
+      </w:r>
+      <w:r>
+        <w:rPr>
+          <w:rFonts w:ascii="Arial" w:hAnsi="Arial" w:cs="Arial"/>
+        </w:rPr>
+        <w:t>vemos optar pela terceira opção, e</w:t>
+      </w:r>
+      <w:r>
+        <w:rPr>
+          <w:rFonts w:ascii="Arial" w:hAnsi="Arial" w:cs="Arial"/>
+        </w:rPr>
+        <w:t>m seguida seleciona a opção 1.</w:t>
+      </w:r>
+      <w:r>
+        <w:rPr>
+          <w:rFonts w:ascii="Arial" w:hAnsi="Arial" w:cs="Arial"/>
+        </w:rPr>
+        <w:t xml:space="preserve"> Digitamos o nome e o CPF.</w:t>
+      </w:r>
+      <w:r>
+        <w:rPr>
+          <w:rFonts w:ascii="Arial" w:hAnsi="Arial" w:cs="Arial"/>
+        </w:rPr>
+        <w:br/>
+      </w:r>
+      <w:r>
+        <w:rPr>
+          <w:noProof/>
+        </w:rPr>
+        <w:drawing>
+          <wp:inline distT="0" distB="0" distL="0" distR="0" wp14:anchorId="0C7E4DF5" wp14:editId="64817742">
+            <wp:extent cx="2267712" cy="1015883"/>
+            <wp:effectExtent l="0" t="0" r="0" b="0"/>
+            <wp:docPr id="5" name="Imagem 5"/>
+            <wp:cNvGraphicFramePr>
+              <a:graphicFrameLocks xmlns:a="http://schemas.openxmlformats.org/drawingml/2006/main" noChangeAspect="1"/>
+            </wp:cNvGraphicFramePr>
+            <a:graphic xmlns:a="http://schemas.openxmlformats.org/drawingml/2006/main">
+              <a:graphicData uri="http://schemas.openxmlformats.org/drawingml/2006/picture">
+                <pic:pic xmlns:pic="http://schemas.openxmlformats.org/drawingml/2006/picture">
+                  <pic:nvPicPr>
+                    <pic:cNvPr id="1" name=""/>
+                    <pic:cNvPicPr/>
+                  </pic:nvPicPr>
+                  <pic:blipFill>
+                    <a:blip r:embed="rId29"/>
+                    <a:stretch>
+                      <a:fillRect/>
+                    </a:stretch>
+                  </pic:blipFill>
+                  <pic:spPr>
+                    <a:xfrm>
+                      <a:off x="0" y="0"/>
+                      <a:ext cx="2276266" cy="1019715"/>
+                    </a:xfrm>
+                    <a:prstGeom prst="rect">
+                      <a:avLst/>
+                    </a:prstGeom>
+                  </pic:spPr>
+                </pic:pic>
+              </a:graphicData>
+            </a:graphic>
+          </wp:inline>
+        </w:drawing>
+      </w:r>
+      <w:r>
+        <w:rPr>
+          <w:rFonts w:ascii="Arial" w:hAnsi="Arial" w:cs="Arial"/>
+        </w:rPr>
+        <w:t xml:space="preserve">                          </w:t>
+      </w:r>
+      <w:bookmarkStart w:id="3" w:name="_GoBack"/>
+      <w:bookmarkEnd w:id="3"/>
+      <w:r>
+        <w:rPr>
+          <w:rFonts w:ascii="Arial" w:hAnsi="Arial" w:cs="Arial"/>
+        </w:rPr>
+        <w:br/>
+      </w:r>
+      <w:r>
+        <w:rPr>
+          <w:rFonts w:ascii="Arial" w:hAnsi="Arial" w:cs="Arial"/>
+        </w:rPr>
+        <w:br/>
+      </w:r>
+      <w:r>
+        <w:rPr>
+          <w:noProof/>
+        </w:rPr>
+        <w:drawing>
+          <wp:inline distT="0" distB="0" distL="0" distR="0" wp14:anchorId="4A748533" wp14:editId="290A7624">
+            <wp:extent cx="2640787" cy="892968"/>
+            <wp:effectExtent l="0" t="0" r="7620" b="2540"/>
+            <wp:docPr id="7" name="Imagem 7"/>
+            <wp:cNvGraphicFramePr>
+              <a:graphicFrameLocks xmlns:a="http://schemas.openxmlformats.org/drawingml/2006/main" noChangeAspect="1"/>
+            </wp:cNvGraphicFramePr>
+            <a:graphic xmlns:a="http://schemas.openxmlformats.org/drawingml/2006/main">
+              <a:graphicData uri="http://schemas.openxmlformats.org/drawingml/2006/picture">
+                <pic:pic xmlns:pic="http://schemas.openxmlformats.org/drawingml/2006/picture">
+                  <pic:nvPicPr>
+                    <pic:cNvPr id="1" name=""/>
+                    <pic:cNvPicPr/>
+                  </pic:nvPicPr>
+                  <pic:blipFill>
+                    <a:blip r:embed="rId30"/>
+                    <a:stretch>
+                      <a:fillRect/>
+                    </a:stretch>
+                  </pic:blipFill>
+                  <pic:spPr>
+                    <a:xfrm>
+                      <a:off x="0" y="0"/>
+                      <a:ext cx="2665214" cy="901228"/>
+                    </a:xfrm>
+                    <a:prstGeom prst="rect">
+                      <a:avLst/>
+                    </a:prstGeom>
+                  </pic:spPr>
+                </pic:pic>
+              </a:graphicData>
+            </a:graphic>
+          </wp:inline>
+        </w:drawing>
+      </w:r>
+      <w:r>
+        <w:rPr>
+          <w:rFonts w:ascii="Arial" w:hAnsi="Arial" w:cs="Arial"/>
+        </w:rPr>
+        <w:br/>
+      </w:r>
+      <w:r>
+        <w:rPr>
+          <w:rFonts w:ascii="Arial" w:hAnsi="Arial" w:cs="Arial"/>
+        </w:rPr>
+        <w:br/>
+      </w:r>
+      <w:r>
+        <w:rPr>
+          <w:noProof/>
+        </w:rPr>
+        <w:drawing>
+          <wp:inline distT="0" distB="0" distL="0" distR="0" wp14:anchorId="0E29F7F5" wp14:editId="2D737463">
+            <wp:extent cx="2245767" cy="1215599"/>
+            <wp:effectExtent l="0" t="0" r="2540" b="3810"/>
+            <wp:docPr id="12" name="Imagem 12"/>
+            <wp:cNvGraphicFramePr>
+              <a:graphicFrameLocks xmlns:a="http://schemas.openxmlformats.org/drawingml/2006/main" noChangeAspect="1"/>
+            </wp:cNvGraphicFramePr>
+            <a:graphic xmlns:a="http://schemas.openxmlformats.org/drawingml/2006/main">
+              <a:graphicData uri="http://schemas.openxmlformats.org/drawingml/2006/picture">
+                <pic:pic xmlns:pic="http://schemas.openxmlformats.org/drawingml/2006/picture">
+                  <pic:nvPicPr>
+                    <pic:cNvPr id="1" name=""/>
+                    <pic:cNvPicPr/>
+                  </pic:nvPicPr>
+                  <pic:blipFill>
+                    <a:blip r:embed="rId31"/>
+                    <a:stretch>
+                      <a:fillRect/>
+                    </a:stretch>
+                  </pic:blipFill>
+                  <pic:spPr>
+                    <a:xfrm>
+                      <a:off x="0" y="0"/>
+                      <a:ext cx="2245767" cy="1215599"/>
+                    </a:xfrm>
+                    <a:prstGeom prst="rect">
+                      <a:avLst/>
+                    </a:prstGeom>
+                  </pic:spPr>
+                </pic:pic>
+              </a:graphicData>
+            </a:graphic>
+          </wp:inline>
+        </w:drawing>
+      </w:r>
+    </w:p>
+    <w:p>
+      <w:pPr>
+        <w:pStyle w:val="PargrafodaLista"/>
+        <w:numPr>
+          <w:ilvl w:val="1"/>
+          <w:numId w:val="35"/>
+        </w:numPr>
+        <w:rPr>
+          <w:rFonts w:ascii="Arial" w:hAnsi="Arial" w:cs="Arial"/>
+          <w:sz w:val="24"/>
+        </w:rPr>
+      </w:pPr>
+      <w:r>
+        <w:rPr>
+          <w:rFonts w:ascii="Arial" w:hAnsi="Arial" w:cs="Arial"/>
+          <w:sz w:val="24"/>
+        </w:rPr>
+        <w:t>Listar todos os Clientes</w:t>
+      </w:r>
+      <w:r>
+        <w:rPr>
+          <w:rFonts w:ascii="Arial" w:hAnsi="Arial" w:cs="Arial"/>
+          <w:sz w:val="24"/>
+        </w:rPr>
+        <w:br/>
+      </w:r>
+      <w:r>
+        <w:rPr>
+          <w:rFonts w:ascii="Arial" w:hAnsi="Arial" w:cs="Arial"/>
+        </w:rPr>
+        <w:t>Acessar o menu do cliente e selecionar a opção 2.</w:t>
+      </w:r>
+      <w:r>
+        <w:rPr>
+          <w:rFonts w:ascii="Arial" w:hAnsi="Arial" w:cs="Arial"/>
+          <w:sz w:val="24"/>
+        </w:rPr>
+        <w:br/>
+      </w:r>
+      <w:r>
+        <w:rPr>
+          <w:noProof/>
+        </w:rPr>
+        <w:drawing>
+          <wp:inline distT="0" distB="0" distL="0" distR="0" wp14:anchorId="4650E3F4" wp14:editId="2845E1C8">
+            <wp:extent cx="2640787" cy="892968"/>
+            <wp:effectExtent l="0" t="0" r="7620" b="2540"/>
+            <wp:docPr id="13" name="Imagem 13"/>
+            <wp:cNvGraphicFramePr>
+              <a:graphicFrameLocks xmlns:a="http://schemas.openxmlformats.org/drawingml/2006/main" noChangeAspect="1"/>
+            </wp:cNvGraphicFramePr>
+            <a:graphic xmlns:a="http://schemas.openxmlformats.org/drawingml/2006/main">
+              <a:graphicData uri="http://schemas.openxmlformats.org/drawingml/2006/picture">
+                <pic:pic xmlns:pic="http://schemas.openxmlformats.org/drawingml/2006/picture">
+                  <pic:nvPicPr>
+                    <pic:cNvPr id="1" name=""/>
+                    <pic:cNvPicPr/>
+                  </pic:nvPicPr>
+                  <pic:blipFill>
+                    <a:blip r:embed="rId30"/>
+                    <a:stretch>
+                      <a:fillRect/>
+                    </a:stretch>
+                  </pic:blipFill>
+                  <pic:spPr>
+                    <a:xfrm>
+                      <a:off x="0" y="0"/>
+                      <a:ext cx="2665214" cy="901228"/>
+                    </a:xfrm>
+                    <a:prstGeom prst="rect">
+                      <a:avLst/>
+                    </a:prstGeom>
+                  </pic:spPr>
+                </pic:pic>
+              </a:graphicData>
+            </a:graphic>
+          </wp:inline>
+        </w:drawing>
+      </w:r>
+      <w:r>
+        <w:rPr>
+          <w:rFonts w:ascii="Arial" w:hAnsi="Arial" w:cs="Arial"/>
+        </w:rPr>
+        <w:br/>
+      </w:r>
+      <w:r>
+        <w:rPr>
+          <w:noProof/>
+        </w:rPr>
+        <w:drawing>
+          <wp:inline distT="0" distB="0" distL="0" distR="0" wp14:anchorId="4CE48211" wp14:editId="780BC7E9">
+            <wp:extent cx="1238194" cy="585216"/>
+            <wp:effectExtent l="0" t="0" r="635" b="5715"/>
+            <wp:docPr id="14" name="Imagem 14"/>
+            <wp:cNvGraphicFramePr>
+              <a:graphicFrameLocks xmlns:a="http://schemas.openxmlformats.org/drawingml/2006/main" noChangeAspect="1"/>
+            </wp:cNvGraphicFramePr>
+            <a:graphic xmlns:a="http://schemas.openxmlformats.org/drawingml/2006/main">
+              <a:graphicData uri="http://schemas.openxmlformats.org/drawingml/2006/picture">
+                <pic:pic xmlns:pic="http://schemas.openxmlformats.org/drawingml/2006/picture">
+                  <pic:nvPicPr>
+                    <pic:cNvPr id="1" name=""/>
+                    <pic:cNvPicPr/>
+                  </pic:nvPicPr>
+                  <pic:blipFill>
+                    <a:blip r:embed="rId32"/>
+                    <a:stretch>
+                      <a:fillRect/>
+                    </a:stretch>
+                  </pic:blipFill>
+                  <pic:spPr>
+                    <a:xfrm>
+                      <a:off x="0" y="0"/>
+                      <a:ext cx="1243957" cy="587940"/>
+                    </a:xfrm>
+                    <a:prstGeom prst="rect">
+                      <a:avLst/>
+                    </a:prstGeom>
+                  </pic:spPr>
+                </pic:pic>
+              </a:graphicData>
+            </a:graphic>
+          </wp:inline>
+        </w:drawing>
+      </w:r>
+    </w:p>
     <w:sectPr>
-      <w:headerReference w:type="even" r:id="rId29"/>
-      <w:headerReference w:type="default" r:id="rId30"/>
-      <w:footerReference w:type="default" r:id="rId31"/>
-      <w:headerReference w:type="first" r:id="rId32"/>
+      <w:headerReference w:type="even" r:id="rId33"/>
+      <w:headerReference w:type="default" r:id="rId34"/>
+      <w:footerReference w:type="default" r:id="rId35"/>
+      <w:headerReference w:type="first" r:id="rId36"/>
       <w:pgSz w:w="11906" w:h="16838" w:code="9"/>
       <w:pgMar w:top="1701" w:right="1134" w:bottom="1134" w:left="1701" w:header="709" w:footer="709" w:gutter="0"/>
       <w:cols w:space="708"/>
@@ -4604,7 +3958,7 @@
       <mc:AlternateContent>
         <mc:Choice Requires="wps">
           <w:drawing>
-            <wp:anchor distT="0" distB="0" distL="114300" distR="114300" simplePos="0" relativeHeight="251659264" behindDoc="0" locked="0" layoutInCell="1" allowOverlap="1" wp14:anchorId="0330B20C" wp14:editId="673CF27A">
+            <wp:anchor distT="0" distB="0" distL="114300" distR="114300" simplePos="0" relativeHeight="251658240" behindDoc="0" locked="0" layoutInCell="1" allowOverlap="1" wp14:anchorId="0330B20C" wp14:editId="673CF27A">
               <wp:simplePos x="0" y="0"/>
               <wp:positionH relativeFrom="column">
                 <wp:posOffset>4444365</wp:posOffset>
@@ -4678,7 +4032,7 @@
               <v:stroke joinstyle="miter"/>
               <v:path gradientshapeok="t" o:connecttype="rect"/>
             </v:shapetype>
-            <v:shape id="Text Box 22" o:spid="_x0000_s1027" type="#_x0000_t202" style="position:absolute;margin-left:349.95pt;margin-top:-2.15pt;width:3.6pt;height:3.6pt;z-index:251659264;visibility:visible;mso-wrap-style:square;mso-width-percent:0;mso-height-percent:0;mso-wrap-distance-left:9pt;mso-wrap-distance-top:0;mso-wrap-distance-right:9pt;mso-wrap-distance-bottom:0;mso-position-horizontal:absolute;mso-position-horizontal-relative:text;mso-position-vertical:absolute;mso-position-vertical-relative:text;mso-width-percent:0;mso-height-percent:0;mso-width-relative:margin;mso-height-relative:margin;v-text-anchor:top" o:gfxdata="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" stroked="f">
+            <v:shape id="Text Box 22" o:spid="_x0000_s1027" type="#_x0000_t202" style="position:absolute;margin-left:349.95pt;margin-top:-2.15pt;width:3.6pt;height:3.6pt;z-index:251658240;visibility:visible;mso-wrap-style:square;mso-width-percent:0;mso-height-percent:0;mso-wrap-distance-left:9pt;mso-wrap-distance-top:0;mso-wrap-distance-right:9pt;mso-wrap-distance-bottom:0;mso-position-horizontal:absolute;mso-position-horizontal-relative:text;mso-position-vertical:absolute;mso-position-vertical-relative:text;mso-width-percent:0;mso-height-percent:0;mso-width-relative:margin;mso-height-relative:margin;v-text-anchor:top" o:gfxdata="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" stroked="f">
               <v:textbox>
                 <w:txbxContent>
                   <w:p/>
@@ -4701,7 +4055,7 @@
       <mc:AlternateContent>
         <mc:Choice Requires="wps">
           <w:drawing>
-            <wp:anchor distT="0" distB="0" distL="114300" distR="114300" simplePos="0" relativeHeight="251661312" behindDoc="0" locked="0" layoutInCell="0" allowOverlap="1" wp14:anchorId="11A2E1DA" wp14:editId="30BF30CD">
+            <wp:anchor distT="0" distB="0" distL="114300" distR="114300" simplePos="0" relativeHeight="251659264" behindDoc="0" locked="0" layoutInCell="0" allowOverlap="1" wp14:anchorId="11A2E1DA" wp14:editId="30BF30CD">
               <wp:simplePos x="0" y="0"/>
               <wp:positionH relativeFrom="page">
                 <wp:posOffset>3267075</wp:posOffset>
@@ -4801,7 +4155,7 @@
                               <w:sz w:val="16"/>
                               <w:szCs w:val="16"/>
                             </w:rPr>
-                            <w:t>10</w:t>
+                            <w:t>11</w:t>
                           </w:r>
                           <w:r>
                             <w:rPr>
@@ -4832,7 +4186,7 @@
         </mc:Choice>
         <mc:Fallback>
           <w:pict>
-            <v:rect w14:anchorId="11A2E1DA" id="Rectangle 23" o:spid="_x0000_s1028" style="position:absolute;margin-left:257.25pt;margin-top:804pt;width:60pt;height:20.25pt;z-index:251661312;visibility:visible;mso-wrap-style:square;mso-width-percent:0;mso-height-percent:0;mso-wrap-distance-left:9pt;mso-wrap-distance-top:0;mso-wrap-distance-right:9pt;mso-wrap-distance-bottom:0;mso-position-horizontal:absolute;mso-position-horizontal-relative:page;mso-position-vertical:absolute;mso-position-vertical-relative:page;mso-width-percent:0;mso-height-percent:0;mso-width-relative:page;mso-height-relative:page;v-text-anchor:top" o:gfxdata="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" o:allowincell="f" filled="f" stroked="f">
+            <v:rect w14:anchorId="11A2E1DA" id="Rectangle 23" o:spid="_x0000_s1028" style="position:absolute;margin-left:257.25pt;margin-top:804pt;width:60pt;height:20.25pt;z-index:251659264;visibility:visible;mso-wrap-style:square;mso-width-percent:0;mso-height-percent:0;mso-wrap-distance-left:9pt;mso-wrap-distance-top:0;mso-wrap-distance-right:9pt;mso-wrap-distance-bottom:0;mso-position-horizontal:absolute;mso-position-horizontal-relative:page;mso-position-vertical:absolute;mso-position-vertical-relative:page;mso-width-percent:0;mso-height-percent:0;mso-width-relative:page;mso-height-relative:page;v-text-anchor:top" o:gfxdata="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" o:allowincell="f" filled="f" stroked="f">
               <v:textbox>
                 <w:txbxContent>
                   <w:p>
@@ -4880,7 +4234,7 @@
                         <w:sz w:val="16"/>
                         <w:szCs w:val="16"/>
                       </w:rPr>
-                      <w:t>10</w:t>
+                      <w:t>11</w:t>
                     </w:r>
                     <w:r>
                       <w:rPr>
@@ -4907,7 +4261,7 @@
       <mc:AlternateContent>
         <mc:Choice Requires="wps">
           <w:drawing>
-            <wp:anchor distT="0" distB="0" distL="114300" distR="114300" simplePos="0" relativeHeight="251653120" behindDoc="0" locked="0" layoutInCell="0" allowOverlap="1" wp14:anchorId="31C002B0" wp14:editId="2E33E817">
+            <wp:anchor distT="0" distB="0" distL="114300" distR="114300" simplePos="0" relativeHeight="251655168" behindDoc="0" locked="0" layoutInCell="0" allowOverlap="1" wp14:anchorId="31C002B0" wp14:editId="2E33E817">
               <wp:simplePos x="0" y="0"/>
               <wp:positionH relativeFrom="page">
                 <wp:posOffset>3267075</wp:posOffset>
@@ -5007,7 +4361,7 @@
                               <w:sz w:val="16"/>
                               <w:szCs w:val="16"/>
                             </w:rPr>
-                            <w:t>10</w:t>
+                            <w:t>11</w:t>
                           </w:r>
                           <w:r>
                             <w:rPr>
@@ -5038,7 +4392,7 @@
         </mc:Choice>
         <mc:Fallback>
           <w:pict>
-            <v:rect w14:anchorId="31C002B0" id="Rectangle 18" o:spid="_x0000_s1029" style="position:absolute;margin-left:257.25pt;margin-top:793.5pt;width:60pt;height:20.25pt;z-index:251653120;visibility:visible;mso-wrap-style:square;mso-width-percent:0;mso-height-percent:0;mso-wrap-distance-left:9pt;mso-wrap-distance-top:0;mso-wrap-distance-right:9pt;mso-wrap-distance-bottom:0;mso-position-horizontal:absolute;mso-position-horizontal-relative:page;mso-position-vertical:absolute;mso-position-vertical-relative:page;mso-width-percent:0;mso-height-percent:0;mso-width-relative:page;mso-height-relative:page;v-text-anchor:top" o:gfxdata="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" o:allowincell="f" filled="f" stroked="f">
+            <v:rect w14:anchorId="31C002B0" id="Rectangle 18" o:spid="_x0000_s1029" style="position:absolute;margin-left:257.25pt;margin-top:793.5pt;width:60pt;height:20.25pt;z-index:251655168;visibility:visible;mso-wrap-style:square;mso-width-percent:0;mso-height-percent:0;mso-wrap-distance-left:9pt;mso-wrap-distance-top:0;mso-wrap-distance-right:9pt;mso-wrap-distance-bottom:0;mso-position-horizontal:absolute;mso-position-horizontal-relative:page;mso-position-vertical:absolute;mso-position-vertical-relative:page;mso-width-percent:0;mso-height-percent:0;mso-width-relative:page;mso-height-relative:page;v-text-anchor:top" o:gfxdata="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" o:allowincell="f" filled="f" stroked="f">
               <v:textbox>
                 <w:txbxContent>
                   <w:p>
@@ -5086,7 +4440,7 @@
                         <w:sz w:val="16"/>
                         <w:szCs w:val="16"/>
                       </w:rPr>
-                      <w:t>10</w:t>
+                      <w:t>11</w:t>
                     </w:r>
                     <w:r>
                       <w:rPr>
@@ -5159,7 +4513,7 @@
           <v:path o:extrusionok="f" gradientshapeok="t" o:connecttype="rect"/>
           <o:lock v:ext="edit" aspectratio="t"/>
         </v:shapetype>
-        <v:shape id="WordPictureWatermark35867345" o:spid="_x0000_s2053" type="#_x0000_t75" style="position:absolute;margin-left:0;margin-top:0;width:651pt;height:920.85pt;z-index:-251654656;mso-position-horizontal:center;mso-position-horizontal-relative:margin;mso-position-vertical:center;mso-position-vertical-relative:margin" o:allowincell="f">
+        <v:shape id="WordPictureWatermark35867345" o:spid="_x0000_s2053" type="#_x0000_t75" style="position:absolute;margin-left:0;margin-top:0;width:651pt;height:920.85pt;z-index:-251656192;mso-position-horizontal:center;mso-position-horizontal-relative:margin;mso-position-vertical:center;mso-position-vertical-relative:margin" o:allowincell="f">
           <v:imagedata r:id="rId1" o:title="capa"/>
           <w10:wrap anchorx="margin" anchory="margin"/>
         </v:shape>
@@ -5289,7 +4643,7 @@
       <mc:AlternateContent>
         <mc:Choice Requires="wps">
           <w:drawing>
-            <wp:anchor distT="0" distB="0" distL="114300" distR="114300" simplePos="0" relativeHeight="251655168" behindDoc="0" locked="0" layoutInCell="1" allowOverlap="1" wp14:anchorId="3A30279A" wp14:editId="03FBEB94">
+            <wp:anchor distT="0" distB="0" distL="114300" distR="114300" simplePos="0" relativeHeight="251656192" behindDoc="0" locked="0" layoutInCell="1" allowOverlap="1" wp14:anchorId="3A30279A" wp14:editId="03FBEB94">
               <wp:simplePos x="0" y="0"/>
               <wp:positionH relativeFrom="column">
                 <wp:posOffset>-1213485</wp:posOffset>
@@ -5368,7 +4722,7 @@
               <v:stroke joinstyle="miter"/>
               <v:path gradientshapeok="t" o:connecttype="rect"/>
             </v:shapetype>
-            <v:shape id="Text Box 20" o:spid="_x0000_s1030" type="#_x0000_t202" style="position:absolute;margin-left:-95.55pt;margin-top:-39.9pt;width:630pt;height:876.2pt;z-index:251655168;visibility:visible;mso-wrap-style:square;mso-width-percent:0;mso-height-percent:200;mso-wrap-distance-left:9pt;mso-wrap-distance-top:0;mso-wrap-distance-right:9pt;mso-wrap-distance-bottom:0;mso-position-horizontal:absolute;mso-position-horizontal-relative:text;mso-position-vertical:absolute;mso-position-vertical-relative:text;mso-width-percent:0;mso-height-percent:200;mso-width-relative:margin;mso-height-relative:margin;v-text-anchor:top" o:gfxdata="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" stroked="f">
+            <v:shape id="Text Box 20" o:spid="_x0000_s1030" type="#_x0000_t202" style="position:absolute;margin-left:-95.55pt;margin-top:-39.9pt;width:630pt;height:876.2pt;z-index:251656192;visibility:visible;mso-wrap-style:square;mso-width-percent:0;mso-height-percent:200;mso-wrap-distance-left:9pt;mso-wrap-distance-top:0;mso-wrap-distance-right:9pt;mso-wrap-distance-bottom:0;mso-position-horizontal:absolute;mso-position-horizontal-relative:text;mso-position-vertical:absolute;mso-position-vertical-relative:text;mso-width-percent:0;mso-height-percent:200;mso-width-relative:margin;mso-height-relative:margin;v-text-anchor:top" o:gfxdata="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" stroked="f">
               <v:textbox style="mso-fit-shape-to-text:t">
                 <w:txbxContent>
                   <w:p>
@@ -9014,576 +8368,6 @@
 </w:styles>
 </file>
 
-<file path=word/glossary/document.xml><?xml version="1.0" encoding="utf-8"?>
-<w:glossaryDocument xmlns:wpc="http://schemas.microsoft.com/office/word/2010/wordprocessingCanvas" xmlns:cx="http://schemas.microsoft.com/office/drawing/2014/chartex" xmlns:mc="http://schemas.openxmlformats.org/markup-compatibility/2006" xmlns:o="urn:schemas-microsoft-com:office:office" xmlns:r="http://schemas.openxmlformats.org/officeDocument/2006/relationships" xmlns:m="http://schemas.openxmlformats.org/officeDocument/2006/math" xmlns:v="urn:schemas-microsoft-com:vml" xmlns:wp14="http://schemas.microsoft.com/office/word/2010/wordprocessingDrawing" xmlns:wp="http://schemas.openxmlformats.org/drawingml/2006/wordprocessingDrawing" xmlns:w10="urn:schemas-microsoft-com:office:word" xmlns:w="http://schemas.openxmlformats.org/wordprocessingml/2006/main" xmlns:w14="http://schemas.microsoft.com/office/word/2010/wordml" xmlns:w15="http://schemas.microsoft.com/office/word/2012/wordml" xmlns:w16se="http://schemas.microsoft.com/office/word/2015/wordml/symex" xmlns:wpg="http://schemas.microsoft.com/office/word/2010/wordprocessingGroup" xmlns:wpi="http://schemas.microsoft.com/office/word/2010/wordprocessingInk" xmlns:wne="http://schemas.microsoft.com/office/word/2006/wordml" xmlns:wps="http://schemas.microsoft.com/office/word/2010/wordprocessingShape" mc:Ignorable="w14 w15 w16se wp14"/>
-</file>
-
-<file path=word/glossary/fontTable.xml><?xml version="1.0" encoding="utf-8"?>
-<w:fonts xmlns:mc="http://schemas.openxmlformats.org/markup-compatibility/2006" xmlns:r="http://schemas.openxmlformats.org/officeDocument/2006/relationships" xmlns:w="http://schemas.openxmlformats.org/wordprocessingml/2006/main" xmlns:w14="http://schemas.microsoft.com/office/word/2010/wordml" xmlns:w15="http://schemas.microsoft.com/office/word/2012/wordml" xmlns:w16se="http://schemas.microsoft.com/office/word/2015/wordml/symex" mc:Ignorable="w14 w15 w16se">
-  <w:font w:name="Symbol">
-    <w:panose1 w:val="05050102010706020507"/>
-    <w:charset w:val="02"/>
-    <w:family w:val="roman"/>
-    <w:pitch w:val="variable"/>
-    <w:sig w:usb0="00000000" w:usb1="10000000" w:usb2="00000000" w:usb3="00000000" w:csb0="80000000" w:csb1="00000000"/>
-  </w:font>
-  <w:font w:name="Times New Roman">
-    <w:panose1 w:val="02020603050405020304"/>
-    <w:charset w:val="00"/>
-    <w:family w:val="roman"/>
-    <w:pitch w:val="variable"/>
-    <w:sig w:usb0="E0002AFF" w:usb1="C0007843" w:usb2="00000009" w:usb3="00000000" w:csb0="000001FF" w:csb1="00000000"/>
-  </w:font>
-  <w:font w:name="Wingdings">
-    <w:panose1 w:val="05000000000000000000"/>
-    <w:charset w:val="02"/>
-    <w:family w:val="auto"/>
-    <w:pitch w:val="variable"/>
-    <w:sig w:usb0="00000000" w:usb1="10000000" w:usb2="00000000" w:usb3="00000000" w:csb0="80000000" w:csb1="00000000"/>
-  </w:font>
-  <w:font w:name="Courier New">
-    <w:panose1 w:val="02070309020205020404"/>
-    <w:charset w:val="00"/>
-    <w:family w:val="modern"/>
-    <w:pitch w:val="fixed"/>
-    <w:sig w:usb0="E0002EFF" w:usb1="C0007843" w:usb2="00000009" w:usb3="00000000" w:csb0="000001FF" w:csb1="00000000"/>
-  </w:font>
-  <w:font w:name="Arial">
-    <w:panose1 w:val="020B0604020202020204"/>
-    <w:charset w:val="00"/>
-    <w:family w:val="swiss"/>
-    <w:pitch w:val="variable"/>
-    <w:sig w:usb0="E0002AFF" w:usb1="C0007843" w:usb2="00000009" w:usb3="00000000" w:csb0="000001FF" w:csb1="00000000"/>
-  </w:font>
-  <w:font w:name="Calibri">
-    <w:panose1 w:val="020F0502020204030204"/>
-    <w:charset w:val="00"/>
-    <w:family w:val="swiss"/>
-    <w:pitch w:val="variable"/>
-    <w:sig w:usb0="E00002FF" w:usb1="4000ACFF" w:usb2="00000001" w:usb3="00000000" w:csb0="0000019F" w:csb1="00000000"/>
-  </w:font>
-  <w:font w:name="Cambria">
-    <w:panose1 w:val="02040503050406030204"/>
-    <w:charset w:val="00"/>
-    <w:family w:val="roman"/>
-    <w:pitch w:val="variable"/>
-    <w:sig w:usb0="E00006FF" w:usb1="420024FF" w:usb2="02000000" w:usb3="00000000" w:csb0="0000019F" w:csb1="00000000"/>
-  </w:font>
-  <w:font w:name="Helv">
-    <w:panose1 w:val="020B0604020202030204"/>
-    <w:charset w:val="00"/>
-    <w:family w:val="swiss"/>
-    <w:notTrueType/>
-    <w:pitch w:val="variable"/>
-    <w:sig w:usb0="00000003" w:usb1="00000000" w:usb2="00000000" w:usb3="00000000" w:csb0="00000001" w:csb1="00000000"/>
-  </w:font>
-  <w:font w:name="Tahoma">
-    <w:panose1 w:val="020B0604030504040204"/>
-    <w:charset w:val="00"/>
-    <w:family w:val="swiss"/>
-    <w:pitch w:val="variable"/>
-    <w:sig w:usb0="E1002EFF" w:usb1="C000605B" w:usb2="00000029" w:usb3="00000000" w:csb0="000101FF" w:csb1="00000000"/>
-  </w:font>
-  <w:font w:name="SimSun">
-    <w:altName w:val="宋体"/>
-    <w:panose1 w:val="02010600030101010101"/>
-    <w:charset w:val="86"/>
-    <w:family w:val="auto"/>
-    <w:pitch w:val="variable"/>
-    <w:sig w:usb0="00000003" w:usb1="288F0000" w:usb2="00000016" w:usb3="00000000" w:csb0="00040001" w:csb1="00000000"/>
-  </w:font>
-  <w:font w:name="Calibri Light">
-    <w:panose1 w:val="020F0302020204030204"/>
-    <w:charset w:val="00"/>
-    <w:family w:val="swiss"/>
-    <w:pitch w:val="variable"/>
-    <w:sig w:usb0="A00002EF" w:usb1="4000207B" w:usb2="00000000" w:usb3="00000000" w:csb0="0000009F" w:csb1="00000000"/>
-  </w:font>
-</w:fonts>
-</file>
-
-<file path=word/glossary/settings.xml><?xml version="1.0" encoding="utf-8"?>
-<w:settings xmlns:mc="http://schemas.openxmlformats.org/markup-compatibility/2006" xmlns:o="urn:schemas-microsoft-com:office:office" xmlns:r="http://schemas.openxmlformats.org/officeDocument/2006/relationships" xmlns:m="http://schemas.openxmlformats.org/officeDocument/2006/math" xmlns:v="urn:schemas-microsoft-com:vml" xmlns:w10="urn:schemas-microsoft-com:office:word" xmlns:w="http://schemas.openxmlformats.org/wordprocessingml/2006/main" xmlns:w14="http://schemas.microsoft.com/office/word/2010/wordml" xmlns:w15="http://schemas.microsoft.com/office/word/2012/wordml" xmlns:w16se="http://schemas.microsoft.com/office/word/2015/wordml/symex" xmlns:sl="http://schemas.openxmlformats.org/schemaLibrary/2006/main" mc:Ignorable="w14 w15 w16se">
-  <w:view w:val="normal"/>
-  <w:defaultTabStop w:val="708"/>
-  <w:hyphenationZone w:val="425"/>
-  <w:characterSpacingControl w:val="doNotCompress"/>
-  <w:compat>
-    <w:useFELayout/>
-    <w:compatSetting w:name="compatibilityMode" w:uri="http://schemas.microsoft.com/office/word" w:val="15"/>
-    <w:compatSetting w:name="overrideTableStyleFontSizeAndJustification" w:uri="http://schemas.microsoft.com/office/word" w:val="1"/>
-    <w:compatSetting w:name="enableOpenTypeFeatures" w:uri="http://schemas.microsoft.com/office/word" w:val="1"/>
-    <w:compatSetting w:name="doNotFlipMirrorIndents" w:uri="http://schemas.microsoft.com/office/word" w:val="1"/>
-    <w:compatSetting w:name="differentiateMultirowTableHeaders" w:uri="http://schemas.microsoft.com/office/word" w:val="1"/>
-  </w:compat>
-  <w:rsids>
-    <w:rsidRoot w:val="00A60C10"/>
-    <w:rsid w:val="00A60C10"/>
-  </w:rsids>
-  <m:mathPr>
-    <m:mathFont m:val="Cambria Math"/>
-    <m:brkBin m:val="before"/>
-    <m:brkBinSub m:val="--"/>
-    <m:smallFrac m:val="0"/>
-    <m:dispDef/>
-    <m:lMargin m:val="0"/>
-    <m:rMargin m:val="0"/>
-    <m:defJc m:val="centerGroup"/>
-    <m:wrapIndent m:val="1440"/>
-    <m:intLim m:val="subSup"/>
-    <m:naryLim m:val="undOvr"/>
-  </m:mathPr>
-  <w:themeFontLang w:val="pt-BR"/>
-  <w:clrSchemeMapping w:bg1="light1" w:t1="dark1" w:bg2="light2" w:t2="dark2" w:accent1="accent1" w:accent2="accent2" w:accent3="accent3" w:accent4="accent4" w:accent5="accent5" w:accent6="accent6" w:hyperlink="hyperlink" w:followedHyperlink="followedHyperlink"/>
-  <w:decimalSymbol w:val=","/>
-  <w:listSeparator w:val=";"/>
-  <w15:chartTrackingRefBased/>
-</w:settings>
-</file>
-
-<file path=word/glossary/styles.xml><?xml version="1.0" encoding="utf-8"?>
-<w:styles xmlns:mc="http://schemas.openxmlformats.org/markup-compatibility/2006" xmlns:r="http://schemas.openxmlformats.org/officeDocument/2006/relationships" xmlns:w="http://schemas.openxmlformats.org/wordprocessingml/2006/main" xmlns:w14="http://schemas.microsoft.com/office/word/2010/wordml" xmlns:w15="http://schemas.microsoft.com/office/word/2012/wordml" xmlns:w16se="http://schemas.microsoft.com/office/word/2015/wordml/symex" mc:Ignorable="w14 w15 w16se">
-  <w:docDefaults>
-    <w:rPrDefault>
-      <w:rPr>
-        <w:rFonts w:asciiTheme="minorHAnsi" w:eastAsiaTheme="minorEastAsia" w:hAnsiTheme="minorHAnsi" w:cstheme="minorBidi"/>
-        <w:sz w:val="22"/>
-        <w:szCs w:val="22"/>
-        <w:lang w:val="pt-BR" w:eastAsia="pt-BR" w:bidi="ar-SA"/>
-      </w:rPr>
-    </w:rPrDefault>
-    <w:pPrDefault>
-      <w:pPr>
-        <w:spacing w:after="160" w:line="259" w:lineRule="auto"/>
-      </w:pPr>
-    </w:pPrDefault>
-  </w:docDefaults>
-  <w:latentStyles w:defLockedState="0" w:defUIPriority="99" w:defSemiHidden="0" w:defUnhideWhenUsed="0" w:defQFormat="0" w:count="371">
-    <w:lsdException w:name="Normal" w:uiPriority="0" w:qFormat="1"/>
-    <w:lsdException w:name="heading 1" w:uiPriority="9" w:qFormat="1"/>
-    <w:lsdException w:name="heading 2" w:semiHidden="1" w:uiPriority="9" w:unhideWhenUsed="1" w:qFormat="1"/>
-    <w:lsdException w:name="heading 3" w:semiHidden="1" w:uiPriority="9" w:unhideWhenUsed="1" w:qFormat="1"/>
-    <w:lsdException w:name="heading 4" w:semiHidden="1" w:uiPriority="9" w:unhideWhenUsed="1" w:qFormat="1"/>
-    <w:lsdException w:name="heading 5" w:semiHidden="1" w:uiPriority="9" w:unhideWhenUsed="1" w:qFormat="1"/>
-    <w:lsdException w:name="heading 6" w:semiHidden="1" w:uiPriority="9" w:unhideWhenUsed="1" w:qFormat="1"/>
-    <w:lsdException w:name="heading 7" w:semiHidden="1" w:uiPriority="9" w:unhideWhenUsed="1" w:qFormat="1"/>
-    <w:lsdException w:name="heading 8" w:semiHidden="1" w:uiPriority="9" w:unhideWhenUsed="1" w:qFormat="1"/>
-    <w:lsdException w:name="heading 9" w:semiHidden="1" w:uiPriority="9" w:unhideWhenUsed="1" w:qFormat="1"/>
-    <w:lsdException w:name="index 1" w:semiHidden="1" w:unhideWhenUsed="1"/>
-    <w:lsdException w:name="index 2" w:semiHidden="1" w:unhideWhenUsed="1"/>
-    <w:lsdException w:name="index 3" w:semiHidden="1" w:unhideWhenUsed="1"/>
-    <w:lsdException w:name="index 4" w:semiHidden="1" w:unhideWhenUsed="1"/>
-    <w:lsdException w:name="index 5" w:semiHidden="1" w:unhideWhenUsed="1"/>
-    <w:lsdException w:name="index 6" w:semiHidden="1" w:unhideWhenUsed="1"/>
-    <w:lsdException w:name="index 7" w:semiHidden="1" w:unhideWhenUsed="1"/>
-    <w:lsdException w:name="index 8" w:semiHidden="1" w:unhideWhenUsed="1"/>
-    <w:lsdException w:name="index 9" w:semiHidden="1" w:unhideWhenUsed="1"/>
-    <w:lsdException w:name="toc 1" w:semiHidden="1" w:uiPriority="39" w:unhideWhenUsed="1"/>
-    <w:lsdException w:name="toc 2" w:semiHidden="1" w:uiPriority="39" w:unhideWhenUsed="1"/>
-    <w:lsdException w:name="toc 3" w:semiHidden="1" w:uiPriority="39" w:unhideWhenUsed="1"/>
-    <w:lsdException w:name="toc 4" w:semiHidden="1" w:uiPriority="39" w:unhideWhenUsed="1"/>
-    <w:lsdException w:name="toc 5" w:semiHidden="1" w:uiPriority="39" w:unhideWhenUsed="1"/>
-    <w:lsdException w:name="toc 6" w:semiHidden="1" w:uiPriority="39" w:unhideWhenUsed="1"/>
-    <w:lsdException w:name="toc 7" w:semiHidden="1" w:uiPriority="39" w:unhideWhenUsed="1"/>
-    <w:lsdException w:name="toc 8" w:semiHidden="1" w:uiPriority="39" w:unhideWhenUsed="1"/>
-    <w:lsdException w:name="toc 9" w:semiHidden="1" w:uiPriority="39" w:unhideWhenUsed="1"/>
-    <w:lsdException w:name="Normal Indent" w:semiHidden="1" w:unhideWhenUsed="1"/>
-    <w:lsdException w:name="footnote text" w:semiHidden="1" w:unhideWhenUsed="1"/>
-    <w:lsdException w:name="annotation text" w:semiHidden="1" w:unhideWhenUsed="1"/>
-    <w:lsdException w:name="header" w:semiHidden="1" w:unhideWhenUsed="1"/>
-    <w:lsdException w:name="footer" w:semiHidden="1" w:unhideWhenUsed="1"/>
-    <w:lsdException w:name="index heading" w:semiHidden="1" w:unhideWhenUsed="1"/>
-    <w:lsdException w:name="caption" w:semiHidden="1" w:uiPriority="35" w:unhideWhenUsed="1" w:qFormat="1"/>
-    <w:lsdException w:name="table of figures" w:semiHidden="1" w:unhideWhenUsed="1"/>
-    <w:lsdException w:name="envelope address" w:semiHidden="1" w:unhideWhenUsed="1"/>
-    <w:lsdException w:name="envelope return" w:semiHidden="1" w:unhideWhenUsed="1"/>
-    <w:lsdException w:name="footnote reference" w:semiHidden="1" w:unhideWhenUsed="1"/>
-    <w:lsdException w:name="annotation reference" w:semiHidden="1" w:unhideWhenUsed="1"/>
-    <w:lsdException w:name="line number" w:semiHidden="1" w:unhideWhenUsed="1"/>
-    <w:lsdException w:name="page number" w:semiHidden="1" w:unhideWhenUsed="1"/>
-    <w:lsdException w:name="endnote reference" w:semiHidden="1" w:unhideWhenUsed="1"/>
-    <w:lsdException w:name="endnote text" w:semiHidden="1" w:unhideWhenUsed="1"/>
-    <w:lsdException w:name="table of authorities" w:semiHidden="1" w:unhideWhenUsed="1"/>
-    <w:lsdException w:name="macro" w:semiHidden="1" w:unhideWhenUsed="1"/>
-    <w:lsdException w:name="toa heading" w:semiHidden="1" w:unhideWhenUsed="1"/>
-    <w:lsdException w:name="List" w:semiHidden="1" w:unhideWhenUsed="1"/>
-    <w:lsdException w:name="List Bullet" w:semiHidden="1" w:unhideWhenUsed="1"/>
-    <w:lsdException w:name="List Number" w:semiHidden="1" w:unhideWhenUsed="1"/>
-    <w:lsdException w:name="List 2" w:semiHidden="1" w:unhideWhenUsed="1"/>
-    <w:lsdException w:name="List 3" w:semiHidden="1" w:unhideWhenUsed="1"/>
-    <w:lsdException w:name="List 4" w:semiHidden="1" w:unhideWhenUsed="1"/>
-    <w:lsdException w:name="List 5" w:semiHidden="1" w:unhideWhenUsed="1"/>
-    <w:lsdException w:name="List Bullet 2" w:semiHidden="1" w:unhideWhenUsed="1"/>
-    <w:lsdException w:name="List Bullet 3" w:semiHidden="1" w:unhideWhenUsed="1"/>
-    <w:lsdException w:name="List Bullet 4" w:semiHidden="1" w:unhideWhenUsed="1"/>
-    <w:lsdException w:name="List Bullet 5" w:semiHidden="1" w:unhideWhenUsed="1"/>
-    <w:lsdException w:name="List Number 2" w:semiHidden="1" w:unhideWhenUsed="1"/>
-    <w:lsdException w:name="List Number 3" w:semiHidden="1" w:unhideWhenUsed="1"/>
-    <w:lsdException w:name="List Number 4" w:semiHidden="1" w:unhideWhenUsed="1"/>
-    <w:lsdException w:name="List Number 5" w:semiHidden="1" w:unhideWhenUsed="1"/>
-    <w:lsdException w:name="Title" w:uiPriority="10" w:qFormat="1"/>
-    <w:lsdException w:name="Closing" w:semiHidden="1" w:unhideWhenUsed="1"/>
-    <w:lsdException w:name="Signature" w:semiHidden="1" w:unhideWhenUsed="1"/>
-    <w:lsdException w:name="Default Paragraph Font" w:semiHidden="1" w:uiPriority="1" w:unhideWhenUsed="1"/>
-    <w:lsdException w:name="Body Text" w:semiHidden="1" w:unhideWhenUsed="1"/>
-    <w:lsdException w:name="Body Text Indent" w:semiHidden="1" w:unhideWhenUsed="1"/>
-    <w:lsdException w:name="List Continue" w:semiHidden="1" w:unhideWhenUsed="1"/>
-    <w:lsdException w:name="List Continue 2" w:semiHidden="1" w:unhideWhenUsed="1"/>
-    <w:lsdException w:name="List Continue 3" w:semiHidden="1" w:unhideWhenUsed="1"/>
-    <w:lsdException w:name="List Continue 4" w:semiHidden="1" w:unhideWhenUsed="1"/>
-    <w:lsdException w:name="List Continue 5" w:semiHidden="1" w:unhideWhenUsed="1"/>
-    <w:lsdException w:name="Message Header" w:semiHidden="1" w:unhideWhenUsed="1"/>
-    <w:lsdException w:name="Subtitle" w:uiPriority="11" w:qFormat="1"/>
-    <w:lsdException w:name="Salutation" w:semiHidden="1" w:unhideWhenUsed="1"/>
-    <w:lsdException w:name="Date" w:semiHidden="1" w:unhideWhenUsed="1"/>
-    <w:lsdException w:name="Body Text First Indent" w:semiHidden="1" w:unhideWhenUsed="1"/>
-    <w:lsdException w:name="Body Text First Indent 2" w:semiHidden="1" w:unhideWhenUsed="1"/>
-    <w:lsdException w:name="Note Heading" w:semiHidden="1" w:unhideWhenUsed="1"/>
-    <w:lsdException w:name="Body Text 2" w:semiHidden="1" w:unhideWhenUsed="1"/>
-    <w:lsdException w:name="Body Text 3" w:semiHidden="1" w:unhideWhenUsed="1"/>
-    <w:lsdException w:name="Body Text Indent 2" w:semiHidden="1" w:unhideWhenUsed="1"/>
-    <w:lsdException w:name="Body Text Indent 3" w:semiHidden="1" w:unhideWhenUsed="1"/>
-    <w:lsdException w:name="Block Text" w:semiHidden="1" w:unhideWhenUsed="1"/>
-    <w:lsdException w:name="Hyperlink" w:semiHidden="1" w:unhideWhenUsed="1"/>
-    <w:lsdException w:name="FollowedHyperlink" w:semiHidden="1" w:unhideWhenUsed="1"/>
-    <w:lsdException w:name="Strong" w:uiPriority="22" w:qFormat="1"/>
-    <w:lsdException w:name="Emphasis" w:uiPriority="20" w:qFormat="1"/>
-    <w:lsdException w:name="Document Map" w:semiHidden="1" w:unhideWhenUsed="1"/>
-    <w:lsdException w:name="Plain Text" w:semiHidden="1" w:unhideWhenUsed="1"/>
-    <w:lsdException w:name="E-mail Signature" w:semiHidden="1" w:unhideWhenUsed="1"/>
-    <w:lsdException w:name="HTML Top of Form" w:semiHidden="1" w:unhideWhenUsed="1"/>
-    <w:lsdException w:name="HTML Bottom of Form" w:semiHidden="1" w:unhideWhenUsed="1"/>
-    <w:lsdException w:name="Normal (Web)" w:semiHidden="1" w:unhideWhenUsed="1"/>
-    <w:lsdException w:name="HTML Acronym" w:semiHidden="1" w:unhideWhenUsed="1"/>
-    <w:lsdException w:name="HTML Address" w:semiHidden="1" w:unhideWhenUsed="1"/>
-    <w:lsdException w:name="HTML Cite" w:semiHidden="1" w:unhideWhenUsed="1"/>
-    <w:lsdException w:name="HTML Code" w:semiHidden="1" w:unhideWhenUsed="1"/>
-    <w:lsdException w:name="HTML Definition" w:semiHidden="1" w:unhideWhenUsed="1"/>
-    <w:lsdException w:name="HTML Keyboard" w:semiHidden="1" w:unhideWhenUsed="1"/>
-    <w:lsdException w:name="HTML Preformatted" w:semiHidden="1" w:unhideWhenUsed="1"/>
-    <w:lsdException w:name="HTML Sample" w:semiHidden="1" w:unhideWhenUsed="1"/>
-    <w:lsdException w:name="HTML Typewriter" w:semiHidden="1" w:unhideWhenUsed="1"/>
-    <w:lsdException w:name="HTML Variable" w:semiHidden="1" w:unhideWhenUsed="1"/>
-    <w:lsdException w:name="Normal Table" w:semiHidden="1" w:unhideWhenUsed="1"/>
-    <w:lsdException w:name="annotation subject" w:semiHidden="1" w:unhideWhenUsed="1"/>
-    <w:lsdException w:name="No List" w:semiHidden="1" w:unhideWhenUsed="1"/>
-    <w:lsdException w:name="Outline List 1" w:semiHidden="1" w:unhideWhenUsed="1"/>
-    <w:lsdException w:name="Outline List 2" w:semiHidden="1" w:unhideWhenUsed="1"/>
-    <w:lsdException w:name="Outline List 3" w:semiHidden="1" w:unhideWhenUsed="1"/>
-    <w:lsdException w:name="Table Simple 1" w:semiHidden="1" w:unhideWhenUsed="1"/>
-    <w:lsdException w:name="Table Simple 2" w:semiHidden="1" w:unhideWhenUsed="1"/>
-    <w:lsdException w:name="Table Simple 3" w:semiHidden="1" w:unhideWhenUsed="1"/>
-    <w:lsdException w:name="Table Classic 1" w:semiHidden="1" w:unhideWhenUsed="1"/>
-    <w:lsdException w:name="Table Classic 2" w:semiHidden="1" w:unhideWhenUsed="1"/>
-    <w:lsdException w:name="Table Classic 3" w:semiHidden="1" w:unhideWhenUsed="1"/>
-    <w:lsdException w:name="Table Classic 4" w:semiHidden="1" w:unhideWhenUsed="1"/>
-    <w:lsdException w:name="Table Colorful 1" w:semiHidden="1" w:unhideWhenUsed="1"/>
-    <w:lsdException w:name="Table Colorful 2" w:semiHidden="1" w:unhideWhenUsed="1"/>
-    <w:lsdException w:name="Table Colorful 3" w:semiHidden="1" w:unhideWhenUsed="1"/>
-    <w:lsdException w:name="Table Columns 1" w:semiHidden="1" w:unhideWhenUsed="1"/>
-    <w:lsdException w:name="Table Columns 2" w:semiHidden="1" w:unhideWhenUsed="1"/>
-    <w:lsdException w:name="Table Columns 3" w:semiHidden="1" w:unhideWhenUsed="1"/>
-    <w:lsdException w:name="Table Columns 4" w:semiHidden="1" w:unhideWhenUsed="1"/>
-    <w:lsdException w:name="Table Columns 5" w:semiHidden="1" w:unhideWhenUsed="1"/>
-    <w:lsdException w:name="Table Grid 1" w:semiHidden="1" w:unhideWhenUsed="1"/>
-    <w:lsdException w:name="Table Grid 2" w:semiHidden="1" w:unhideWhenUsed="1"/>
-    <w:lsdException w:name="Table Grid 3" w:semiHidden="1" w:unhideWhenUsed="1"/>
-    <w:lsdException w:name="Table Grid 4" w:semiHidden="1" w:unhideWhenUsed="1"/>
-    <w:lsdException w:name="Table Grid 5" w:semiHidden="1" w:unhideWhenUsed="1"/>
-    <w:lsdException w:name="Table Grid 6" w:semiHidden="1" w:unhideWhenUsed="1"/>
-    <w:lsdException w:name="Table Grid 7" w:semiHidden="1" w:unhideWhenUsed="1"/>
-    <w:lsdException w:name="Table Grid 8" w:semiHidden="1" w:unhideWhenUsed="1"/>
-    <w:lsdException w:name="Table List 1" w:semiHidden="1" w:unhideWhenUsed="1"/>
-    <w:lsdException w:name="Table List 2" w:semiHidden="1" w:unhideWhenUsed="1"/>
-    <w:lsdException w:name="Table List 3" w:semiHidden="1" w:unhideWhenUsed="1"/>
-    <w:lsdException w:name="Table List 4" w:semiHidden="1" w:unhideWhenUsed="1"/>
-    <w:lsdException w:name="Table List 5" w:semiHidden="1" w:unhideWhenUsed="1"/>
-    <w:lsdException w:name="Table List 6" w:semiHidden="1" w:unhideWhenUsed="1"/>
-    <w:lsdException w:name="Table List 7" w:semiHidden="1" w:unhideWhenUsed="1"/>
-    <w:lsdException w:name="Table List 8" w:semiHidden="1" w:unhideWhenUsed="1"/>
-    <w:lsdException w:name="Table 3D effects 1" w:semiHidden="1" w:unhideWhenUsed="1"/>
-    <w:lsdException w:name="Table 3D effects 2" w:semiHidden="1" w:unhideWhenUsed="1"/>
-    <w:lsdException w:name="Table 3D effects 3" w:semiHidden="1" w:unhideWhenUsed="1"/>
-    <w:lsdException w:name="Table Contemporary" w:semiHidden="1" w:unhideWhenUsed="1"/>
-    <w:lsdException w:name="Table Elegant" w:semiHidden="1" w:unhideWhenUsed="1"/>
-    <w:lsdException w:name="Table Professional" w:semiHidden="1" w:unhideWhenUsed="1"/>
-    <w:lsdException w:name="Table Subtle 1" w:semiHidden="1" w:unhideWhenUsed="1"/>
-    <w:lsdException w:name="Table Subtle 2" w:semiHidden="1" w:unhideWhenUsed="1"/>
-    <w:lsdException w:name="Table Web 1" w:semiHidden="1" w:unhideWhenUsed="1"/>
-    <w:lsdException w:name="Table Web 2" w:semiHidden="1" w:unhideWhenUsed="1"/>
-    <w:lsdException w:name="Table Web 3" w:semiHidden="1" w:unhideWhenUsed="1"/>
-    <w:lsdException w:name="Balloon Text" w:semiHidden="1" w:unhideWhenUsed="1"/>
-    <w:lsdException w:name="Table Grid" w:uiPriority="39"/>
-    <w:lsdException w:name="Table Theme" w:semiHidden="1" w:unhideWhenUsed="1"/>
-    <w:lsdException w:name="Placeholder Text" w:semiHidden="1"/>
-    <w:lsdException w:name="No Spacing" w:uiPriority="1" w:qFormat="1"/>
-    <w:lsdException w:name="Light Shading" w:uiPriority="60"/>
-    <w:lsdException w:name="Light List" w:uiPriority="61"/>
-    <w:lsdException w:name="Light Grid" w:uiPriority="62"/>
-    <w:lsdException w:name="Medium Shading 1" w:uiPriority="63"/>
-    <w:lsdException w:name="Medium Shading 2" w:uiPriority="64"/>
-    <w:lsdException w:name="Medium List 1" w:uiPriority="65"/>
-    <w:lsdException w:name="Medium List 2" w:uiPriority="66"/>
-    <w:lsdException w:name="Medium Grid 1" w:uiPriority="67"/>
-    <w:lsdException w:name="Medium Grid 2" w:uiPriority="68"/>
-    <w:lsdException w:name="Medium Grid 3" w:uiPriority="69"/>
-    <w:lsdException w:name="Dark List" w:uiPriority="70"/>
-    <w:lsdException w:name="Colorful Shading" w:uiPriority="71"/>
-    <w:lsdException w:name="Colorful List" w:uiPriority="72"/>
-    <w:lsdException w:name="Colorful Grid" w:uiPriority="73"/>
-    <w:lsdException w:name="Light Shading Accent 1" w:uiPriority="60"/>
-    <w:lsdException w:name="Light List Accent 1" w:uiPriority="61"/>
-    <w:lsdException w:name="Light Grid Accent 1" w:uiPriority="62"/>
-    <w:lsdException w:name="Medium Shading 1 Accent 1" w:uiPriority="63"/>
-    <w:lsdException w:name="Medium Shading 2 Accent 1" w:uiPriority="64"/>
-    <w:lsdException w:name="Medium List 1 Accent 1" w:uiPriority="65"/>
-    <w:lsdException w:name="Revision" w:semiHidden="1"/>
-    <w:lsdException w:name="List Paragraph" w:uiPriority="34" w:qFormat="1"/>
-    <w:lsdException w:name="Quote" w:uiPriority="29" w:qFormat="1"/>
-    <w:lsdException w:name="Intense Quote" w:uiPriority="30" w:qFormat="1"/>
-    <w:lsdException w:name="Medium List 2 Accent 1" w:uiPriority="66"/>
-    <w:lsdException w:name="Medium Grid 1 Accent 1" w:uiPriority="67"/>
-    <w:lsdException w:name="Medium Grid 2 Accent 1" w:uiPriority="68"/>
-    <w:lsdException w:name="Medium Grid 3 Accent 1" w:uiPriority="69"/>
-    <w:lsdException w:name="Dark List Accent 1" w:uiPriority="70"/>
-    <w:lsdException w:name="Colorful Shading Accent 1" w:uiPriority="71"/>
-    <w:lsdException w:name="Colorful List Accent 1" w:uiPriority="72"/>
-    <w:lsdException w:name="Colorful Grid Accent 1" w:uiPriority="73"/>
-    <w:lsdException w:name="Light Shading Accent 2" w:uiPriority="60"/>
-    <w:lsdException w:name="Light List Accent 2" w:uiPriority="61"/>
-    <w:lsdException w:name="Light Grid Accent 2" w:uiPriority="62"/>
-    <w:lsdException w:name="Medium Shading 1 Accent 2" w:uiPriority="63"/>
-    <w:lsdException w:name="Medium Shading 2 Accent 2" w:uiPriority="64"/>
-    <w:lsdException w:name="Medium List 1 Accent 2" w:uiPriority="65"/>
-    <w:lsdException w:name="Medium List 2 Accent 2" w:uiPriority="66"/>
-    <w:lsdException w:name="Medium Grid 1 Accent 2" w:uiPriority="67"/>
-    <w:lsdException w:name="Medium Grid 2 Accent 2" w:uiPriority="68"/>
-    <w:lsdException w:name="Medium Grid 3 Accent 2" w:uiPriority="69"/>
-    <w:lsdException w:name="Dark List Accent 2" w:uiPriority="70"/>
-    <w:lsdException w:name="Colorful Shading Accent 2" w:uiPriority="71"/>
-    <w:lsdException w:name="Colorful List Accent 2" w:uiPriority="72"/>
-    <w:lsdException w:name="Colorful Grid Accent 2" w:uiPriority="73"/>
-    <w:lsdException w:name="Light Shading Accent 3" w:uiPriority="60"/>
-    <w:lsdException w:name="Light List Accent 3" w:uiPriority="61"/>
-    <w:lsdException w:name="Light Grid Accent 3" w:uiPriority="62"/>
-    <w:lsdException w:name="Medium Shading 1 Accent 3" w:uiPriority="63"/>
-    <w:lsdException w:name="Medium Shading 2 Accent 3" w:uiPriority="64"/>
-    <w:lsdException w:name="Medium List 1 Accent 3" w:uiPriority="65"/>
-    <w:lsdException w:name="Medium List 2 Accent 3" w:uiPriority="66"/>
-    <w:lsdException w:name="Medium Grid 1 Accent 3" w:uiPriority="67"/>
-    <w:lsdException w:name="Medium Grid 2 Accent 3" w:uiPriority="68"/>
-    <w:lsdException w:name="Medium Grid 3 Accent 3" w:uiPriority="69"/>
-    <w:lsdException w:name="Dark List Accent 3" w:uiPriority="70"/>
-    <w:lsdException w:name="Colorful Shading Accent 3" w:uiPriority="71"/>
-    <w:lsdException w:name="Colorful List Accent 3" w:uiPriority="72"/>
-    <w:lsdException w:name="Colorful Grid Accent 3" w:uiPriority="73"/>
-    <w:lsdException w:name="Light Shading Accent 4" w:uiPriority="60"/>
-    <w:lsdException w:name="Light List Accent 4" w:uiPriority="61"/>
-    <w:lsdException w:name="Light Grid Accent 4" w:uiPriority="62"/>
-    <w:lsdException w:name="Medium Shading 1 Accent 4" w:uiPriority="63"/>
-    <w:lsdException w:name="Medium Shading 2 Accent 4" w:uiPriority="64"/>
-    <w:lsdException w:name="Medium List 1 Accent 4" w:uiPriority="65"/>
-    <w:lsdException w:name="Medium List 2 Accent 4" w:uiPriority="66"/>
-    <w:lsdException w:name="Medium Grid 1 Accent 4" w:uiPriority="67"/>
-    <w:lsdException w:name="Medium Grid 2 Accent 4" w:uiPriority="68"/>
-    <w:lsdException w:name="Medium Grid 3 Accent 4" w:uiPriority="69"/>
-    <w:lsdException w:name="Dark List Accent 4" w:uiPriority="70"/>
-    <w:lsdException w:name="Colorful Shading Accent 4" w:uiPriority="71"/>
-    <w:lsdException w:name="Colorful List Accent 4" w:uiPriority="72"/>
-    <w:lsdException w:name="Colorful Grid Accent 4" w:uiPriority="73"/>
-    <w:lsdException w:name="Light Shading Accent 5" w:uiPriority="60"/>
-    <w:lsdException w:name="Light List Accent 5" w:uiPriority="61"/>
-    <w:lsdException w:name="Light Grid Accent 5" w:uiPriority="62"/>
-    <w:lsdException w:name="Medium Shading 1 Accent 5" w:uiPriority="63"/>
-    <w:lsdException w:name="Medium Shading 2 Accent 5" w:uiPriority="64"/>
-    <w:lsdException w:name="Medium List 1 Accent 5" w:uiPriority="65"/>
-    <w:lsdException w:name="Medium List 2 Accent 5" w:uiPriority="66"/>
-    <w:lsdException w:name="Medium Grid 1 Accent 5" w:uiPriority="67"/>
-    <w:lsdException w:name="Medium Grid 2 Accent 5" w:uiPriority="68"/>
-    <w:lsdException w:name="Medium Grid 3 Accent 5" w:uiPriority="69"/>
-    <w:lsdException w:name="Dark List Accent 5" w:uiPriority="70"/>
-    <w:lsdException w:name="Colorful Shading Accent 5" w:uiPriority="71"/>
-    <w:lsdException w:name="Colorful List Accent 5" w:uiPriority="72"/>
-    <w:lsdException w:name="Colorful Grid Accent 5" w:uiPriority="73"/>
-    <w:lsdException w:name="Light Shading Accent 6" w:uiPriority="60"/>
-    <w:lsdException w:name="Light List Accent 6" w:uiPriority="61"/>
-    <w:lsdException w:name="Light Grid Accent 6" w:uiPriority="62"/>
-    <w:lsdException w:name="Medium Shading 1 Accent 6" w:uiPriority="63"/>
-    <w:lsdException w:name="Medium Shading 2 Accent 6" w:uiPriority="64"/>
-    <w:lsdException w:name="Medium List 1 Accent 6" w:uiPriority="65"/>
-    <w:lsdException w:name="Medium List 2 Accent 6" w:uiPriority="66"/>
-    <w:lsdException w:name="Medium Grid 1 Accent 6" w:uiPriority="67"/>
-    <w:lsdException w:name="Medium Grid 2 Accent 6" w:uiPriority="68"/>
-    <w:lsdException w:name="Medium Grid 3 Accent 6" w:uiPriority="69"/>
-    <w:lsdException w:name="Dark List Accent 6" w:uiPriority="70"/>
-    <w:lsdException w:name="Colorful Shading Accent 6" w:uiPriority="71"/>
-    <w:lsdException w:name="Colorful List Accent 6" w:uiPriority="72"/>
-    <w:lsdException w:name="Colorful Grid Accent 6" w:uiPriority="73"/>
-    <w:lsdException w:name="Subtle Emphasis" w:uiPriority="19" w:qFormat="1"/>
-    <w:lsdException w:name="Intense Emphasis" w:uiPriority="21" w:qFormat="1"/>
-    <w:lsdException w:name="Subtle Reference" w:uiPriority="31" w:qFormat="1"/>
-    <w:lsdException w:name="Intense Reference" w:uiPriority="32" w:qFormat="1"/>
-    <w:lsdException w:name="Book Title" w:uiPriority="33" w:qFormat="1"/>
-    <w:lsdException w:name="Bibliography" w:semiHidden="1" w:uiPriority="37" w:unhideWhenUsed="1"/>
-    <w:lsdException w:name="TOC Heading" w:semiHidden="1" w:uiPriority="39" w:unhideWhenUsed="1" w:qFormat="1"/>
-    <w:lsdException w:name="Plain Table 1" w:uiPriority="41"/>
-    <w:lsdException w:name="Plain Table 2" w:uiPriority="42"/>
-    <w:lsdException w:name="Plain Table 3" w:uiPriority="43"/>
-    <w:lsdException w:name="Plain Table 4" w:uiPriority="44"/>
-    <w:lsdException w:name="Plain Table 5" w:uiPriority="45"/>
-    <w:lsdException w:name="Grid Table Light" w:uiPriority="40"/>
-    <w:lsdException w:name="Grid Table 1 Light" w:uiPriority="46"/>
-    <w:lsdException w:name="Grid Table 2" w:uiPriority="47"/>
-    <w:lsdException w:name="Grid Table 3" w:uiPriority="48"/>
-    <w:lsdException w:name="Grid Table 4" w:uiPriority="49"/>
-    <w:lsdException w:name="Grid Table 5 Dark" w:uiPriority="50"/>
-    <w:lsdException w:name="Grid Table 6 Colorful" w:uiPriority="51"/>
-    <w:lsdException w:name="Grid Table 7 Colorful" w:uiPriority="52"/>
-    <w:lsdException w:name="Grid Table 1 Light Accent 1" w:uiPriority="46"/>
-    <w:lsdException w:name="Grid Table 2 Accent 1" w:uiPriority="47"/>
-    <w:lsdException w:name="Grid Table 3 Accent 1" w:uiPriority="48"/>
-    <w:lsdException w:name="Grid Table 4 Accent 1" w:uiPriority="49"/>
-    <w:lsdException w:name="Grid Table 5 Dark Accent 1" w:uiPriority="50"/>
-    <w:lsdException w:name="Grid Table 6 Colorful Accent 1" w:uiPriority="51"/>
-    <w:lsdException w:name="Grid Table 7 Colorful Accent 1" w:uiPriority="52"/>
-    <w:lsdException w:name="Grid Table 1 Light Accent 2" w:uiPriority="46"/>
-    <w:lsdException w:name="Grid Table 2 Accent 2" w:uiPriority="47"/>
-    <w:lsdException w:name="Grid Table 3 Accent 2" w:uiPriority="48"/>
-    <w:lsdException w:name="Grid Table 4 Accent 2" w:uiPriority="49"/>
-    <w:lsdException w:name="Grid Table 5 Dark Accent 2" w:uiPriority="50"/>
-    <w:lsdException w:name="Grid Table 6 Colorful Accent 2" w:uiPriority="51"/>
-    <w:lsdException w:name="Grid Table 7 Colorful Accent 2" w:uiPriority="52"/>
-    <w:lsdException w:name="Grid Table 1 Light Accent 3" w:uiPriority="46"/>
-    <w:lsdException w:name="Grid Table 2 Accent 3" w:uiPriority="47"/>
-    <w:lsdException w:name="Grid Table 3 Accent 3" w:uiPriority="48"/>
-    <w:lsdException w:name="Grid Table 4 Accent 3" w:uiPriority="49"/>
-    <w:lsdException w:name="Grid Table 5 Dark Accent 3" w:uiPriority="50"/>
-    <w:lsdException w:name="Grid Table 6 Colorful Accent 3" w:uiPriority="51"/>
-    <w:lsdException w:name="Grid Table 7 Colorful Accent 3" w:uiPriority="52"/>
-    <w:lsdException w:name="Grid Table 1 Light Accent 4" w:uiPriority="46"/>
-    <w:lsdException w:name="Grid Table 2 Accent 4" w:uiPriority="47"/>
-    <w:lsdException w:name="Grid Table 3 Accent 4" w:uiPriority="48"/>
-    <w:lsdException w:name="Grid Table 4 Accent 4" w:uiPriority="49"/>
-    <w:lsdException w:name="Grid Table 5 Dark Accent 4" w:uiPriority="50"/>
-    <w:lsdException w:name="Grid Table 6 Colorful Accent 4" w:uiPriority="51"/>
-    <w:lsdException w:name="Grid Table 7 Colorful Accent 4" w:uiPriority="52"/>
-    <w:lsdException w:name="Grid Table 1 Light Accent 5" w:uiPriority="46"/>
-    <w:lsdException w:name="Grid Table 2 Accent 5" w:uiPriority="47"/>
-    <w:lsdException w:name="Grid Table 3 Accent 5" w:uiPriority="48"/>
-    <w:lsdException w:name="Grid Table 4 Accent 5" w:uiPriority="49"/>
-    <w:lsdException w:name="Grid Table 5 Dark Accent 5" w:uiPriority="50"/>
-    <w:lsdException w:name="Grid Table 6 Colorful Accent 5" w:uiPriority="51"/>
-    <w:lsdException w:name="Grid Table 7 Colorful Accent 5" w:uiPriority="52"/>
-    <w:lsdException w:name="Grid Table 1 Light Accent 6" w:uiPriority="46"/>
-    <w:lsdException w:name="Grid Table 2 Accent 6" w:uiPriority="47"/>
-    <w:lsdException w:name="Grid Table 3 Accent 6" w:uiPriority="48"/>
-    <w:lsdException w:name="Grid Table 4 Accent 6" w:uiPriority="49"/>
-    <w:lsdException w:name="Grid Table 5 Dark Accent 6" w:uiPriority="50"/>
-    <w:lsdException w:name="Grid Table 6 Colorful Accent 6" w:uiPriority="51"/>
-    <w:lsdException w:name="Grid Table 7 Colorful Accent 6" w:uiPriority="52"/>
-    <w:lsdException w:name="List Table 1 Light" w:uiPriority="46"/>
-    <w:lsdException w:name="List Table 2" w:uiPriority="47"/>
-    <w:lsdException w:name="List Table 3" w:uiPriority="48"/>
-    <w:lsdException w:name="List Table 4" w:uiPriority="49"/>
-    <w:lsdException w:name="List Table 5 Dark" w:uiPriority="50"/>
-    <w:lsdException w:name="List Table 6 Colorful" w:uiPriority="51"/>
-    <w:lsdException w:name="List Table 7 Colorful" w:uiPriority="52"/>
-    <w:lsdException w:name="List Table 1 Light Accent 1" w:uiPriority="46"/>
-    <w:lsdException w:name="List Table 2 Accent 1" w:uiPriority="47"/>
-    <w:lsdException w:name="List Table 3 Accent 1" w:uiPriority="48"/>
-    <w:lsdException w:name="List Table 4 Accent 1" w:uiPriority="49"/>
-    <w:lsdException w:name="List Table 5 Dark Accent 1" w:uiPriority="50"/>
-    <w:lsdException w:name="List Table 6 Colorful Accent 1" w:uiPriority="51"/>
-    <w:lsdException w:name="List Table 7 Colorful Accent 1" w:uiPriority="52"/>
-    <w:lsdException w:name="List Table 1 Light Accent 2" w:uiPriority="46"/>
-    <w:lsdException w:name="List Table 2 Accent 2" w:uiPriority="47"/>
-    <w:lsdException w:name="List Table 3 Accent 2" w:uiPriority="48"/>
-    <w:lsdException w:name="List Table 4 Accent 2" w:uiPriority="49"/>
-    <w:lsdException w:name="List Table 5 Dark Accent 2" w:uiPriority="50"/>
-    <w:lsdException w:name="List Table 6 Colorful Accent 2" w:uiPriority="51"/>
-    <w:lsdException w:name="List Table 7 Colorful Accent 2" w:uiPriority="52"/>
-    <w:lsdException w:name="List Table 1 Light Accent 3" w:uiPriority="46"/>
-    <w:lsdException w:name="List Table 2 Accent 3" w:uiPriority="47"/>
-    <w:lsdException w:name="List Table 3 Accent 3" w:uiPriority="48"/>
-    <w:lsdException w:name="List Table 4 Accent 3" w:uiPriority="49"/>
-    <w:lsdException w:name="List Table 5 Dark Accent 3" w:uiPriority="50"/>
-    <w:lsdException w:name="List Table 6 Colorful Accent 3" w:uiPriority="51"/>
-    <w:lsdException w:name="List Table 7 Colorful Accent 3" w:uiPriority="52"/>
-    <w:lsdException w:name="List Table 1 Light Accent 4" w:uiPriority="46"/>
-    <w:lsdException w:name="List Table 2 Accent 4" w:uiPriority="47"/>
-    <w:lsdException w:name="List Table 3 Accent 4" w:uiPriority="48"/>
-    <w:lsdException w:name="List Table 4 Accent 4" w:uiPriority="49"/>
-    <w:lsdException w:name="List Table 5 Dark Accent 4" w:uiPriority="50"/>
-    <w:lsdException w:name="List Table 6 Colorful Accent 4" w:uiPriority="51"/>
-    <w:lsdException w:name="List Table 7 Colorful Accent 4" w:uiPriority="52"/>
-    <w:lsdException w:name="List Table 1 Light Accent 5" w:uiPriority="46"/>
-    <w:lsdException w:name="List Table 2 Accent 5" w:uiPriority="47"/>
-    <w:lsdException w:name="List Table 3 Accent 5" w:uiPriority="48"/>
-    <w:lsdException w:name="List Table 4 Accent 5" w:uiPriority="49"/>
-    <w:lsdException w:name="List Table 5 Dark Accent 5" w:uiPriority="50"/>
-    <w:lsdException w:name="List Table 6 Colorful Accent 5" w:uiPriority="51"/>
-    <w:lsdException w:name="List Table 7 Colorful Accent 5" w:uiPriority="52"/>
-    <w:lsdException w:name="List Table 1 Light Accent 6" w:uiPriority="46"/>
-    <w:lsdException w:name="List Table 2 Accent 6" w:uiPriority="47"/>
-    <w:lsdException w:name="List Table 3 Accent 6" w:uiPriority="48"/>
-    <w:lsdException w:name="List Table 4 Accent 6" w:uiPriority="49"/>
-    <w:lsdException w:name="List Table 5 Dark Accent 6" w:uiPriority="50"/>
-    <w:lsdException w:name="List Table 6 Colorful Accent 6" w:uiPriority="51"/>
-    <w:lsdException w:name="List Table 7 Colorful Accent 6" w:uiPriority="52"/>
-  </w:latentStyles>
-  <w:style w:type="paragraph" w:default="1" w:styleId="Normal">
-    <w:name w:val="Normal"/>
-    <w:qFormat/>
-  </w:style>
-  <w:style w:type="character" w:default="1" w:styleId="Fontepargpadro">
-    <w:name w:val="Default Paragraph Font"/>
-    <w:uiPriority w:val="1"/>
-    <w:semiHidden/>
-    <w:unhideWhenUsed/>
-  </w:style>
-  <w:style w:type="table" w:default="1" w:styleId="Tabelanormal">
-    <w:name w:val="Normal Table"/>
-    <w:uiPriority w:val="99"/>
-    <w:semiHidden/>
-    <w:unhideWhenUsed/>
-    <w:tblPr>
-      <w:tblInd w:w="0" w:type="dxa"/>
-      <w:tblCellMar>
-        <w:top w:w="0" w:type="dxa"/>
-        <w:left w:w="108" w:type="dxa"/>
-        <w:bottom w:w="0" w:type="dxa"/>
-        <w:right w:w="108" w:type="dxa"/>
-      </w:tblCellMar>
-    </w:tblPr>
-  </w:style>
-  <w:style w:type="numbering" w:default="1" w:styleId="Semlista">
-    <w:name w:val="No List"/>
-    <w:uiPriority w:val="99"/>
-    <w:semiHidden/>
-    <w:unhideWhenUsed/>
-  </w:style>
-  <w:style w:type="paragraph" w:customStyle="1" w:styleId="241552F109F343DEBFBFF32B60C68B6D">
-    <w:name w:val="241552F109F343DEBFBFF32B60C68B6D"/>
-    <w:rsid w:val="00A60C10"/>
-  </w:style>
-  <w:style w:type="paragraph" w:customStyle="1" w:styleId="B1E3139DB7AB47B5893AB4EFC59776F1">
-    <w:name w:val="B1E3139DB7AB47B5893AB4EFC59776F1"/>
-    <w:rsid w:val="00A60C10"/>
-  </w:style>
-  <w:style w:type="paragraph" w:customStyle="1" w:styleId="A1A6DA9BE282458F8F15D5432ED7CBED">
-    <w:name w:val="A1A6DA9BE282458F8F15D5432ED7CBED"/>
-    <w:rsid w:val="00A60C10"/>
-  </w:style>
-</w:styles>
-</file>
-
-<file path=word/glossary/webSettings.xml><?xml version="1.0" encoding="utf-8"?>
-<w:webSettings xmlns:mc="http://schemas.openxmlformats.org/markup-compatibility/2006" xmlns:r="http://schemas.openxmlformats.org/officeDocument/2006/relationships" xmlns:w="http://schemas.openxmlformats.org/wordprocessingml/2006/main" xmlns:w14="http://schemas.microsoft.com/office/word/2010/wordml" xmlns:w15="http://schemas.microsoft.com/office/word/2012/wordml" xmlns:w16se="http://schemas.microsoft.com/office/word/2015/wordml/symex" mc:Ignorable="w14 w15 w16se">
-  <w:optimizeForBrowser/>
-  <w:allowPNG/>
-</w:webSettings>
-</file>
-
 <file path=word/theme/theme1.xml><?xml version="1.0" encoding="utf-8"?>
 <a:theme xmlns:a="http://schemas.openxmlformats.org/drawingml/2006/main" name="Tema do Office">
   <a:themeElements>
@@ -9846,11 +8630,11 @@
 </file>
 
 <file path=customXml/item1.xml><?xml version="1.0" encoding="utf-8"?>
-<XMLData TextToDisplay="%CLASSIFICATIONDATETIME%">17:12 19/08/2019</XMLData>
+<XMLData TextToDisplay="%EMAILADDRESS%">robson.quaresma@boavistascpc.com.br</XMLData>
 </file>
 
 <file path=customXml/item10.xml><?xml version="1.0" encoding="utf-8"?>
-<XMLData TextToDisplay="%HOSTNAME%">97483V1.BVS.CORP</XMLData>
+<XMLData TextToDisplay="%CLASSIFICATIONDATETIME%">17:12 19/08/2019</XMLData>
 </file>
 
 <file path=customXml/item11.xml><?xml version="1.0" encoding="utf-8"?>
@@ -9862,29 +8646,6 @@
 </file>
 
 <file path=customXml/item3.xml><?xml version="1.0" encoding="utf-8"?>
-<XMLData TextToDisplay="%DOCUMENTGUID%">{00000000-0000-0000-0000-000000000000}</XMLData>
-</file>
-
-<file path=customXml/item4.xml><?xml version="1.0" encoding="utf-8"?>
-<XMLData TextToDisplay="%EMAILADDRESS%">robson.quaresma@boavistascpc.com.br</XMLData>
-</file>
-
-<file path=customXml/item5.xml><?xml version="1.0" encoding="utf-8"?>
-<XMLData TextToDisplay="RightsWATCHMark">4|Boa Vista-Sem Dados Pessoais-Restrito|{00000000-0000-0000-0000-000000000000}</XMLData>
-</file>
-
-<file path=customXml/item6.xml><?xml version="1.0" encoding="utf-8"?>
-<p:properties xmlns:p="http://schemas.microsoft.com/office/2006/metadata/properties" xmlns:xsi="http://www.w3.org/2001/XMLSchema-instance" xmlns:pc="http://schemas.microsoft.com/office/infopath/2007/PartnerControls">
-  <documentManagement>
-    <lcf76f155ced4ddcb4097134ff3c332f xmlns="38873df3-d5b1-4c4f-a717-fb2e826d2023">
-      <Terms xmlns="http://schemas.microsoft.com/office/infopath/2007/PartnerControls"/>
-    </lcf76f155ced4ddcb4097134ff3c332f>
-    <TaxCatchAll xmlns="93e95c8f-6a48-4909-9f13-e1ed8dbb8b96" xsi:nil="true"/>
-  </documentManagement>
-</p:properties>
-</file>
-
-<file path=customXml/item7.xml><?xml version="1.0" encoding="utf-8"?>
 <ct:contentTypeSchema xmlns:ct="http://schemas.microsoft.com/office/2006/metadata/contentType" xmlns:ma="http://schemas.microsoft.com/office/2006/metadata/properties/metaAttributes" ct:_="" ma:_="" ma:contentTypeName="Documento" ma:contentTypeID="0x010100226FD1EF0A394E48A200AEAE46F0CF76" ma:contentTypeVersion="10" ma:contentTypeDescription="Crie um novo documento." ma:contentTypeScope="" ma:versionID="4d9f30a4bb4d575eb1d71bc24d913916">
   <xsd:schema xmlns:xsd="http://www.w3.org/2001/XMLSchema" xmlns:xs="http://www.w3.org/2001/XMLSchema" xmlns:p="http://schemas.microsoft.com/office/2006/metadata/properties" xmlns:ns2="38873df3-d5b1-4c4f-a717-fb2e826d2023" xmlns:ns3="93e95c8f-6a48-4909-9f13-e1ed8dbb8b96" targetNamespace="http://schemas.microsoft.com/office/2006/metadata/properties" ma:root="true" ma:fieldsID="0822e6ec9af3fee7347c7fc61f84016a" ns2:_="" ns3:_="">
     <xsd:import namespace="38873df3-d5b1-4c4f-a717-fb2e826d2023"/>
@@ -10073,6 +8834,29 @@
 </ct:contentTypeSchema>
 </file>
 
+<file path=customXml/item4.xml><?xml version="1.0" encoding="utf-8"?>
+<XMLData TextToDisplay="%HOSTNAME%">97483V1.BVS.CORP</XMLData>
+</file>
+
+<file path=customXml/item5.xml><?xml version="1.0" encoding="utf-8"?>
+<XMLData TextToDisplay="RightsWATCHMark">4|Boa Vista-Sem Dados Pessoais-Restrito|{00000000-0000-0000-0000-000000000000}</XMLData>
+</file>
+
+<file path=customXml/item6.xml><?xml version="1.0" encoding="utf-8"?>
+<XMLData TextToDisplay="%DOCUMENTGUID%">{00000000-0000-0000-0000-000000000000}</XMLData>
+</file>
+
+<file path=customXml/item7.xml><?xml version="1.0" encoding="utf-8"?>
+<p:properties xmlns:p="http://schemas.microsoft.com/office/2006/metadata/properties" xmlns:xsi="http://www.w3.org/2001/XMLSchema-instance" xmlns:pc="http://schemas.microsoft.com/office/infopath/2007/PartnerControls">
+  <documentManagement>
+    <lcf76f155ced4ddcb4097134ff3c332f xmlns="38873df3-d5b1-4c4f-a717-fb2e826d2023">
+      <Terms xmlns="http://schemas.microsoft.com/office/infopath/2007/PartnerControls"/>
+    </lcf76f155ced4ddcb4097134ff3c332f>
+    <TaxCatchAll xmlns="93e95c8f-6a48-4909-9f13-e1ed8dbb8b96" xsi:nil="true"/>
+  </documentManagement>
+</p:properties>
+</file>
+
 <file path=customXml/item8.xml><?xml version="1.0" encoding="utf-8"?>
 <LongProperties xmlns="http://schemas.microsoft.com/office/2006/metadata/longProperties"/>
 </file>
@@ -10087,19 +8871,19 @@
 </file>
 
 <file path=customXml/itemProps1.xml><?xml version="1.0" encoding="utf-8"?>
+<ds:datastoreItem xmlns:ds="http://schemas.openxmlformats.org/officeDocument/2006/customXml" ds:itemID="{163E58CA-E524-4E13-B2BE-2577A4AEFFFF}">
+  <ds:schemaRefs/>
+</ds:datastoreItem>
+</file>
+
+<file path=customXml/itemProps10.xml><?xml version="1.0" encoding="utf-8"?>
 <ds:datastoreItem xmlns:ds="http://schemas.openxmlformats.org/officeDocument/2006/customXml" ds:itemID="{BD796E27-E81B-4DF5-94A8-8D0AEC3D74F2}">
   <ds:schemaRefs/>
 </ds:datastoreItem>
 </file>
 
-<file path=customXml/itemProps10.xml><?xml version="1.0" encoding="utf-8"?>
-<ds:datastoreItem xmlns:ds="http://schemas.openxmlformats.org/officeDocument/2006/customXml" ds:itemID="{2748B005-B2F9-4594-B77C-FCF0DE6A55A0}">
-  <ds:schemaRefs/>
-</ds:datastoreItem>
-</file>
-
 <file path=customXml/itemProps11.xml><?xml version="1.0" encoding="utf-8"?>
-<ds:datastoreItem xmlns:ds="http://schemas.openxmlformats.org/officeDocument/2006/customXml" ds:itemID="{1BF3B69A-E66F-4109-A2C7-236DB340BDA9}">
+<ds:datastoreItem xmlns:ds="http://schemas.openxmlformats.org/officeDocument/2006/customXml" ds:itemID="{B7BC7E0C-9C38-46D2-B52C-6DAA189B2B97}">
   <ds:schemaRefs>
     <ds:schemaRef ds:uri="http://schemas.openxmlformats.org/officeDocument/2006/bibliography"/>
   </ds:schemaRefs>
@@ -10113,13 +8897,26 @@
 </file>
 
 <file path=customXml/itemProps3.xml><?xml version="1.0" encoding="utf-8"?>
-<ds:datastoreItem xmlns:ds="http://schemas.openxmlformats.org/officeDocument/2006/customXml" ds:itemID="{94622B64-F58D-4E58-842D-11179DBBBB78}">
-  <ds:schemaRefs/>
+<ds:datastoreItem xmlns:ds="http://schemas.openxmlformats.org/officeDocument/2006/customXml" ds:itemID="{DD853571-DD64-4E3C-8430-DAFCC472FF04}">
+  <ds:schemaRefs>
+    <ds:schemaRef ds:uri="http://schemas.microsoft.com/office/2006/metadata/contentType"/>
+    <ds:schemaRef ds:uri="http://schemas.microsoft.com/office/2006/metadata/properties/metaAttributes"/>
+    <ds:schemaRef ds:uri="http://www.w3.org/2001/XMLSchema"/>
+    <ds:schemaRef ds:uri="http://schemas.microsoft.com/office/2006/metadata/properties"/>
+    <ds:schemaRef ds:uri="38873df3-d5b1-4c4f-a717-fb2e826d2023"/>
+    <ds:schemaRef ds:uri="93e95c8f-6a48-4909-9f13-e1ed8dbb8b96"/>
+    <ds:schemaRef ds:uri="http://schemas.microsoft.com/office/2006/documentManagement/types"/>
+    <ds:schemaRef ds:uri="http://schemas.microsoft.com/office/infopath/2007/PartnerControls"/>
+    <ds:schemaRef ds:uri="http://schemas.openxmlformats.org/package/2006/metadata/core-properties"/>
+    <ds:schemaRef ds:uri="http://purl.org/dc/elements/1.1/"/>
+    <ds:schemaRef ds:uri="http://purl.org/dc/terms/"/>
+    <ds:schemaRef ds:uri="http://schemas.microsoft.com/internal/obd"/>
+  </ds:schemaRefs>
 </ds:datastoreItem>
 </file>
 
 <file path=customXml/itemProps4.xml><?xml version="1.0" encoding="utf-8"?>
-<ds:datastoreItem xmlns:ds="http://schemas.openxmlformats.org/officeDocument/2006/customXml" ds:itemID="{163E58CA-E524-4E13-B2BE-2577A4AEFFFF}">
+<ds:datastoreItem xmlns:ds="http://schemas.openxmlformats.org/officeDocument/2006/customXml" ds:itemID="{2748B005-B2F9-4594-B77C-FCF0DE6A55A0}">
   <ds:schemaRefs/>
 </ds:datastoreItem>
 </file>
@@ -10131,16 +8928,20 @@
 </file>
 
 <file path=customXml/itemProps6.xml><?xml version="1.0" encoding="utf-8"?>
+<ds:datastoreItem xmlns:ds="http://schemas.openxmlformats.org/officeDocument/2006/customXml" ds:itemID="{94622B64-F58D-4E58-842D-11179DBBBB78}">
+  <ds:schemaRefs/>
+</ds:datastoreItem>
+</file>
+
+<file path=customXml/itemProps7.xml><?xml version="1.0" encoding="utf-8"?>
 <ds:datastoreItem xmlns:ds="http://schemas.openxmlformats.org/officeDocument/2006/customXml" ds:itemID="{4417AA2B-D7F9-4D6C-8563-092BC241085A}">
   <ds:schemaRefs>
     <ds:schemaRef ds:uri="http://schemas.microsoft.com/office/2006/metadata/properties"/>
     <ds:schemaRef ds:uri="http://schemas.microsoft.com/office/infopath/2007/PartnerControls"/>
+    <ds:schemaRef ds:uri="38873df3-d5b1-4c4f-a717-fb2e826d2023"/>
+    <ds:schemaRef ds:uri="93e95c8f-6a48-4909-9f13-e1ed8dbb8b96"/>
   </ds:schemaRefs>
 </ds:datastoreItem>
-</file>
-
-<file path=customXml/itemProps7.xml><?xml version="1.0" encoding="utf-8"?>
-<ds:datastoreItem xmlns:ds="http://schemas.openxmlformats.org/officeDocument/2006/customXml" ds:itemID="{DD853571-DD64-4E3C-8430-DAFCC472FF04}"/>
 </file>
 
 <file path=customXml/itemProps8.xml><?xml version="1.0" encoding="utf-8"?>

</xml_diff>